<commit_message>
Add graphs for searching for corellation between alpha and sigma
</commit_message>
<xml_diff>
--- a/PARAMETRIZATION-TO-PATCH-DISAGREEMENT-IN-ORDER-TO-IMPROVE-K-SVD-DENOISING.docx
+++ b/PARAMETRIZATION-TO-PATCH-DISAGREEMENT-IN-ORDER-TO-IMPROVE-K-SVD-DENOISING.docx
@@ -4,7 +4,7 @@
   <w:body>
     <w:p>
       <w:pPr>
-        <w:pStyle w:val="a3"/>
+        <w:pStyle w:val="Title"/>
         <w:jc w:val="center"/>
         <w:rPr>
           <w:sz w:val="48"/>
@@ -21,7 +21,7 @@
     </w:p>
     <w:p>
       <w:pPr>
-        <w:pStyle w:val="a3"/>
+        <w:pStyle w:val="Title"/>
         <w:jc w:val="center"/>
         <w:rPr>
           <w:sz w:val="52"/>
@@ -38,7 +38,7 @@
     </w:p>
     <w:p>
       <w:pPr>
-        <w:pStyle w:val="a7"/>
+        <w:pStyle w:val="Subtitle"/>
         <w:jc w:val="center"/>
         <w:rPr>
           <w:sz w:val="36"/>
@@ -83,17 +83,17 @@
     </w:p>
     <w:p>
       <w:pPr>
-        <w:pStyle w:val="a7"/>
+        <w:pStyle w:val="Subtitle"/>
         <w:jc w:val="center"/>
         <w:rPr>
-          <w:rStyle w:val="a5"/>
+          <w:rStyle w:val="SubtleEmphasis"/>
           <w:sz w:val="24"/>
           <w:szCs w:val="24"/>
         </w:rPr>
       </w:pPr>
       <w:r>
         <w:rPr>
-          <w:rStyle w:val="a5"/>
+          <w:rStyle w:val="SubtleEmphasis"/>
           <w:sz w:val="24"/>
           <w:szCs w:val="24"/>
         </w:rPr>
@@ -101,7 +101,7 @@
       </w:r>
       <w:r>
         <w:rPr>
-          <w:rStyle w:val="a5"/>
+          <w:rStyle w:val="SubtleEmphasis"/>
           <w:sz w:val="24"/>
           <w:szCs w:val="24"/>
         </w:rPr>
@@ -109,7 +109,7 @@
       </w:r>
       <w:r>
         <w:rPr>
-          <w:rStyle w:val="a5"/>
+          <w:rStyle w:val="SubtleEmphasis"/>
           <w:sz w:val="24"/>
           <w:szCs w:val="24"/>
         </w:rPr>
@@ -119,7 +119,7 @@
     <w:p>
       <w:pPr>
         <w:rPr>
-          <w:rStyle w:val="a6"/>
+          <w:rStyle w:val="IntenseEmphasis"/>
           <w:color w:val="404040" w:themeColor="text1" w:themeTint="BF"/>
           <w:sz w:val="24"/>
           <w:szCs w:val="24"/>
@@ -127,7 +127,7 @@
       </w:pPr>
       <w:r>
         <w:rPr>
-          <w:rStyle w:val="a5"/>
+          <w:rStyle w:val="SubtleEmphasis"/>
           <w:i w:val="0"/>
           <w:iCs w:val="0"/>
           <w:sz w:val="24"/>
@@ -147,7 +147,7 @@
       </w:hyperlink>
       <w:r>
         <w:rPr>
-          <w:rStyle w:val="a5"/>
+          <w:rStyle w:val="SubtleEmphasis"/>
           <w:sz w:val="24"/>
           <w:szCs w:val="24"/>
         </w:rPr>
@@ -165,7 +165,7 @@
       </w:hyperlink>
       <w:r>
         <w:rPr>
-          <w:rStyle w:val="a5"/>
+          <w:rStyle w:val="SubtleEmphasis"/>
           <w:sz w:val="24"/>
           <w:szCs w:val="24"/>
         </w:rPr>
@@ -202,15 +202,7 @@
         <w:t>PATCH-DISAGREEMENT AS A WAY TO IMPROVE K-SVD DENOISING</w:t>
       </w:r>
       <w:r>
-        <w:t xml:space="preserve">”[1] by Romano and </w:t>
-      </w:r>
-      <w:proofErr w:type="spellStart"/>
-      <w:r>
-        <w:t>Elad</w:t>
-      </w:r>
-      <w:proofErr w:type="spellEnd"/>
-      <w:r>
-        <w:t>,</w:t>
+        <w:t>”[1] by Romano and Elad,</w:t>
       </w:r>
       <w:r>
         <w:t xml:space="preserve"> extended by our remarks and descriptions,</w:t>
@@ -390,23 +382,8 @@
         <w:t>image processing because of fact that digital images gets it from the camera sensor due to, for example, low light conditions.</w:t>
       </w:r>
       <w:r>
-        <w:t xml:space="preserve"> The denoising process here is a seeking for approximation of original image x given deteriorated one y. Assume </w:t>
-      </w:r>
-      <w:proofErr w:type="spellStart"/>
-      <w:r>
-        <w:t>w.l.o.g</w:t>
-      </w:r>
-      <w:proofErr w:type="spellEnd"/>
-      <w:r>
-        <w:t xml:space="preserve"> that </w:t>
-      </w:r>
-      <w:proofErr w:type="spellStart"/>
-      <w:proofErr w:type="gramStart"/>
-      <w:r>
-        <w:t>x,y</w:t>
-      </w:r>
-      <w:proofErr w:type="spellEnd"/>
-      <w:proofErr w:type="gramEnd"/>
+        <w:t xml:space="preserve"> The denoising process here is a seeking for approximation of original image x given deteriorated one y. Assume w.l.o.g that x,y</w:t>
+      </w:r>
       <w:r>
         <w:t xml:space="preserve"> and </w:t>
       </w:r>
@@ -514,17 +491,7 @@
         <w:t>procedure</w:t>
       </w:r>
       <w:r>
-        <w:t xml:space="preserve">, which is basically </w:t>
-      </w:r>
-      <w:proofErr w:type="spellStart"/>
-      <w:proofErr w:type="gramStart"/>
-      <w:r>
-        <w:t>a</w:t>
-      </w:r>
-      <w:proofErr w:type="spellEnd"/>
-      <w:proofErr w:type="gramEnd"/>
-      <w:r>
-        <w:t xml:space="preserve"> </w:t>
+        <w:t xml:space="preserve">, which is basically a </w:t>
       </w:r>
       <w:r>
         <w:t>addition to</w:t>
@@ -607,7 +574,7 @@
     </w:p>
     <w:p>
       <w:pPr>
-        <w:pStyle w:val="a9"/>
+        <w:pStyle w:val="ListParagraph"/>
         <w:numPr>
           <w:ilvl w:val="0"/>
           <w:numId w:val="5"/>
@@ -619,7 +586,7 @@
     </w:p>
     <w:p>
       <w:pPr>
-        <w:pStyle w:val="a9"/>
+        <w:pStyle w:val="ListParagraph"/>
         <w:numPr>
           <w:ilvl w:val="0"/>
           <w:numId w:val="5"/>
@@ -658,7 +625,7 @@
     </w:p>
     <w:p>
       <w:pPr>
-        <w:pStyle w:val="a9"/>
+        <w:pStyle w:val="ListParagraph"/>
         <w:numPr>
           <w:ilvl w:val="0"/>
           <w:numId w:val="5"/>
@@ -670,7 +637,7 @@
     </w:p>
     <w:p>
       <w:pPr>
-        <w:pStyle w:val="a9"/>
+        <w:pStyle w:val="ListParagraph"/>
         <w:numPr>
           <w:ilvl w:val="0"/>
           <w:numId w:val="5"/>
@@ -732,15 +699,7 @@
     </w:p>
     <w:p>
       <w:r>
-        <w:t>“</w:t>
-      </w:r>
-      <w:proofErr w:type="spellStart"/>
-      <w:r>
-        <w:t>Sparseland</w:t>
-      </w:r>
-      <w:proofErr w:type="spellEnd"/>
-      <w:r>
-        <w:t>” model of algorithms assumes that a signal can be represented by a very few atoms of a redundant dictionary. Denote the dictionary as D and the original input signal as x, then:</w:t>
+        <w:t>“Sparseland” model of algorithms assumes that a signal can be represented by a very few atoms of a redundant dictionary. Denote the dictionary as D and the original input signal as x, then:</w:t>
       </w:r>
     </w:p>
     <w:p>
@@ -1634,16 +1593,8 @@
         <w:rPr>
           <w:rFonts w:eastAsiaTheme="minorEastAsia"/>
         </w:rPr>
-        <w:t>-</w:t>
-      </w:r>
-      <w:proofErr w:type="gramStart"/>
-      <w:r>
-        <w:rPr>
-          <w:rFonts w:eastAsiaTheme="minorEastAsia"/>
-        </w:rPr>
-        <w:t>norm.</w:t>
-      </w:r>
-      <w:proofErr w:type="gramEnd"/>
+        <w:t>-norm.</w:t>
+      </w:r>
       <w:r>
         <w:rPr>
           <w:rFonts w:eastAsiaTheme="minorEastAsia"/>
@@ -1870,23 +1821,7 @@
           <w:i/>
           <w:iCs/>
         </w:rPr>
-        <w:t xml:space="preserve">, using Procrustes Analysis (taken from one of course </w:t>
-      </w:r>
-      <w:proofErr w:type="spellStart"/>
-      <w:r>
-        <w:rPr>
-          <w:i/>
-          <w:iCs/>
-        </w:rPr>
-        <w:t>homeworks</w:t>
-      </w:r>
-      <w:proofErr w:type="spellEnd"/>
-      <w:r>
-        <w:rPr>
-          <w:i/>
-          <w:iCs/>
-        </w:rPr>
-        <w:t>).</w:t>
+        <w:t>, using Procrustes Analysis (taken from one of course homeworks).</w:t>
       </w:r>
     </w:p>
     <w:p>
@@ -3719,36 +3654,7 @@
         <w:t>ten</w:t>
       </w:r>
       <w:r>
-        <w:t xml:space="preserve"> independently, and that’s why we have a place for improvement – we lost the estimations on the ov</w:t>
-      </w:r>
-      <w:bookmarkStart w:id="0" w:name="_GoBack"/>
-      <w:bookmarkEnd w:id="0"/>
-      <w:r>
-        <w:t xml:space="preserve">erlaps, disregarding the patch positions. The proposed algorithm aims to narrow this local-global gap by encouraging the overlapping patches to influence each other. More specifically, </w:t>
-      </w:r>
-      <w:proofErr w:type="gramStart"/>
-      <w:r>
-        <w:t>the ”consensus</w:t>
-      </w:r>
-      <w:proofErr w:type="gramEnd"/>
-      <w:r>
-        <w:t xml:space="preserve">” problem involves the minimization of a single global variable (the denoised image), where the objective and constraint terms split into N parts (the recovery of the overlapping patches). In addition, the closely </w:t>
-      </w:r>
-      <w:proofErr w:type="gramStart"/>
-      <w:r>
-        <w:t>related ”sharing</w:t>
-      </w:r>
-      <w:proofErr w:type="gramEnd"/>
-      <w:r>
-        <w:t xml:space="preserve">” problem involves the adjustment of local variables to minimize their own (local) cost function, as well as the shared (global) objective. Following these ideas, the proposed iterative method drives the overlapping patches towards an agreement by sharing the neighbors disagreements, thus </w:t>
-      </w:r>
-      <w:proofErr w:type="gramStart"/>
-      <w:r>
-        <w:t>called ”sharing</w:t>
-      </w:r>
-      <w:proofErr w:type="gramEnd"/>
-      <w:r>
-        <w:t xml:space="preserve"> the disagreement”.</w:t>
+        <w:t xml:space="preserve"> independently, and that’s why we have a place for improvement – we lost the estimations on the overlaps, disregarding the patch positions. The proposed algorithm aims to narrow this local-global gap by encouraging the overlapping patches to influence each other. More specifically, the ”consensus” problem involves the minimization of a single global variable (the denoised image), where the objective and constraint terms split into N parts (the recovery of the overlapping patches). In addition, the closely related ”sharing” problem involves the adjustment of local variables to minimize their own (local) cost function, as well as the shared (global) objective. Following these ideas, the proposed iterative method drives the overlapping patches towards an agreement by sharing the neighbors disagreements, thus called ”sharing the disagreement”.</w:t>
       </w:r>
     </w:p>
     <w:p>
@@ -4911,16 +4817,8 @@
         <w:rPr>
           <w:rFonts w:eastAsiaTheme="minorEastAsia"/>
         </w:rPr>
-        <w:t xml:space="preserve"> </w:t>
-      </w:r>
-      <w:proofErr w:type="gramStart"/>
-      <w:r>
-        <w:rPr>
-          <w:rFonts w:eastAsiaTheme="minorEastAsia"/>
-        </w:rPr>
-        <w:t>iteration.</w:t>
-      </w:r>
-      <w:proofErr w:type="gramEnd"/>
+        <w:t xml:space="preserve"> iteration.</w:t>
+      </w:r>
       <w:r>
         <w:rPr>
           <w:rFonts w:eastAsiaTheme="minorEastAsia"/>
@@ -4982,7 +4880,7 @@
     </w:p>
     <w:p>
       <w:pPr>
-        <w:pStyle w:val="a9"/>
+        <w:pStyle w:val="ListParagraph"/>
         <w:numPr>
           <w:ilvl w:val="0"/>
           <w:numId w:val="6"/>
@@ -5042,7 +4940,7 @@
     </w:p>
     <w:p>
       <w:pPr>
-        <w:pStyle w:val="a9"/>
+        <w:pStyle w:val="ListParagraph"/>
         <w:numPr>
           <w:ilvl w:val="0"/>
           <w:numId w:val="6"/>
@@ -5120,7 +5018,7 @@
     </w:p>
     <w:p>
       <w:pPr>
-        <w:pStyle w:val="a9"/>
+        <w:pStyle w:val="ListParagraph"/>
         <w:numPr>
           <w:ilvl w:val="0"/>
           <w:numId w:val="7"/>
@@ -5138,7 +5036,7 @@
     </w:p>
     <w:p>
       <w:pPr>
-        <w:pStyle w:val="a9"/>
+        <w:pStyle w:val="ListParagraph"/>
         <w:rPr>
           <w:rFonts w:eastAsiaTheme="minorEastAsia"/>
           <w:sz w:val="24"/>
@@ -5765,7 +5663,7 @@
     </w:p>
     <w:p>
       <w:pPr>
-        <w:pStyle w:val="a9"/>
+        <w:pStyle w:val="ListParagraph"/>
         <w:numPr>
           <w:ilvl w:val="0"/>
           <w:numId w:val="7"/>
@@ -5783,7 +5681,7 @@
     </w:p>
     <w:p>
       <w:pPr>
-        <w:pStyle w:val="a9"/>
+        <w:pStyle w:val="ListParagraph"/>
         <w:rPr>
           <w:rFonts w:eastAsiaTheme="minorEastAsia"/>
         </w:rPr>
@@ -6404,7 +6302,7 @@
     </w:p>
     <w:p>
       <w:pPr>
-        <w:pStyle w:val="a9"/>
+        <w:pStyle w:val="ListParagraph"/>
         <w:rPr>
           <w:rFonts w:eastAsiaTheme="minorEastAsia"/>
           <w:sz w:val="24"/>
@@ -6504,7 +6402,7 @@
     </w:p>
     <w:p>
       <w:pPr>
-        <w:pStyle w:val="a9"/>
+        <w:pStyle w:val="ListParagraph"/>
         <w:rPr>
           <w:rFonts w:eastAsiaTheme="minorEastAsia"/>
           <w:sz w:val="24"/>
@@ -6514,7 +6412,7 @@
     </w:p>
     <w:p>
       <w:pPr>
-        <w:pStyle w:val="a9"/>
+        <w:pStyle w:val="ListParagraph"/>
         <w:numPr>
           <w:ilvl w:val="0"/>
           <w:numId w:val="7"/>
@@ -6533,7 +6431,7 @@
     </w:p>
     <w:p>
       <w:pPr>
-        <w:pStyle w:val="a9"/>
+        <w:pStyle w:val="ListParagraph"/>
         <w:rPr>
           <w:rFonts w:eastAsiaTheme="minorEastAsia"/>
         </w:rPr>
@@ -6900,7 +6798,7 @@
     </w:p>
     <w:p>
       <w:pPr>
-        <w:pStyle w:val="a9"/>
+        <w:pStyle w:val="ListParagraph"/>
         <w:rPr>
           <w:rFonts w:eastAsiaTheme="minorEastAsia"/>
         </w:rPr>
@@ -6914,7 +6812,7 @@
     </w:p>
     <w:p>
       <w:pPr>
-        <w:pStyle w:val="a9"/>
+        <w:pStyle w:val="ListParagraph"/>
         <w:rPr>
           <w:rFonts w:eastAsiaTheme="minorEastAsia"/>
         </w:rPr>
@@ -6922,7 +6820,7 @@
     </w:p>
     <w:p>
       <w:pPr>
-        <w:pStyle w:val="a9"/>
+        <w:pStyle w:val="ListParagraph"/>
         <w:numPr>
           <w:ilvl w:val="0"/>
           <w:numId w:val="7"/>
@@ -6940,7 +6838,7 @@
     </w:p>
     <w:p>
       <w:pPr>
-        <w:pStyle w:val="a9"/>
+        <w:pStyle w:val="ListParagraph"/>
         <w:rPr>
           <w:rFonts w:eastAsiaTheme="minorEastAsia"/>
         </w:rPr>
@@ -7128,7 +7026,7 @@
     </w:p>
     <w:p>
       <w:pPr>
-        <w:pStyle w:val="a9"/>
+        <w:pStyle w:val="ListParagraph"/>
         <w:rPr>
           <w:rFonts w:eastAsiaTheme="minorEastAsia"/>
         </w:rPr>
@@ -7351,37 +7249,7 @@
         <w:rPr>
           <w:rFonts w:eastAsiaTheme="minorEastAsia"/>
         </w:rPr>
-        <w:t xml:space="preserve">. This approach is different from earlier work of </w:t>
-      </w:r>
-      <w:proofErr w:type="spellStart"/>
-      <w:proofErr w:type="gramStart"/>
-      <w:r>
-        <w:rPr>
-          <w:rFonts w:eastAsiaTheme="minorEastAsia"/>
-        </w:rPr>
-        <w:t>M.Elad</w:t>
-      </w:r>
-      <w:proofErr w:type="spellEnd"/>
-      <w:proofErr w:type="gramEnd"/>
-      <w:r>
-        <w:rPr>
-          <w:rFonts w:eastAsiaTheme="minorEastAsia"/>
-        </w:rPr>
-        <w:t xml:space="preserve"> and </w:t>
-      </w:r>
-      <w:proofErr w:type="spellStart"/>
-      <w:r>
-        <w:rPr>
-          <w:rFonts w:eastAsiaTheme="minorEastAsia"/>
-        </w:rPr>
-        <w:t>Y.Romano</w:t>
-      </w:r>
-      <w:proofErr w:type="spellEnd"/>
-      <w:r>
-        <w:rPr>
-          <w:rFonts w:eastAsiaTheme="minorEastAsia"/>
-        </w:rPr>
-        <w:t xml:space="preserve"> [6], trying to improve the denoising result </w:t>
+        <w:t xml:space="preserve">. This approach is different from earlier work of M.Elad and Y.Romano [6], trying to improve the denoising result </w:t>
       </w:r>
       <w:r>
         <w:t>by post-processing its method-noise. The EPLL [7, 8] approach also reduces the local-global gap but in a different way that “sharing the disagreement” approach does. The uniqueness i</w:t>
@@ -7908,21 +7776,7 @@
         <w:rPr>
           <w:rFonts w:eastAsiaTheme="minorEastAsia"/>
         </w:rPr>
-        <w:t>(leading to what is referred to in the table as ’</w:t>
-      </w:r>
-      <w:proofErr w:type="spellStart"/>
-      <w:r>
-        <w:rPr>
-          <w:rFonts w:eastAsiaTheme="minorEastAsia"/>
-        </w:rPr>
-        <w:t>Orig</w:t>
-      </w:r>
-      <w:proofErr w:type="spellEnd"/>
-      <w:r>
-        <w:rPr>
-          <w:rFonts w:eastAsiaTheme="minorEastAsia"/>
-        </w:rPr>
-        <w:t>’ results).</w:t>
+        <w:t>(leading to what is referred to in the table as ’Orig’ results).</w:t>
       </w:r>
     </w:p>
     <w:p>
@@ -8009,7 +7863,6 @@
         </w:rPr>
         <w:t xml:space="preserve">] and </w:t>
       </w:r>
-      <w:proofErr w:type="gramStart"/>
       <w:r>
         <w:rPr>
           <w:i/>
@@ -8036,15 +7889,7 @@
           <w:i/>
           <w:iCs/>
         </w:rPr>
-        <w:t>haring</w:t>
-      </w:r>
-      <w:proofErr w:type="gramEnd"/>
-      <w:r>
-        <w:rPr>
-          <w:i/>
-          <w:iCs/>
-        </w:rPr>
-        <w:t xml:space="preserve"> the disagreement” outcome (Algorithm 1). The best results per each image and noise level are highlighted.</w:t>
+        <w:t>haring the disagreement” outcome (Algorithm 1). The best results per each image and noise level are highlighted.</w:t>
       </w:r>
     </w:p>
     <w:p>
@@ -8297,21 +8142,7 @@
         <w:rPr>
           <w:rFonts w:eastAsiaTheme="minorEastAsia"/>
         </w:rPr>
-        <w:t xml:space="preserve"> We first try to implement both algorithms – K-SVD and Algorithm 1, and then perform the experiments </w:t>
-      </w:r>
-      <w:proofErr w:type="gramStart"/>
-      <w:r>
-        <w:rPr>
-          <w:rFonts w:eastAsiaTheme="minorEastAsia"/>
-        </w:rPr>
-        <w:t>similar to</w:t>
-      </w:r>
-      <w:proofErr w:type="gramEnd"/>
-      <w:r>
-        <w:rPr>
-          <w:rFonts w:eastAsiaTheme="minorEastAsia"/>
-        </w:rPr>
-        <w:t xml:space="preserve"> which authors made.</w:t>
+        <w:t xml:space="preserve"> We first try to implement both algorithms – K-SVD and Algorithm 1, and then perform the experiments similar to which authors made.</w:t>
       </w:r>
     </w:p>
     <w:p>
@@ -8394,26 +8225,12 @@
         <w:rPr>
           <w:rFonts w:eastAsiaTheme="minorEastAsia"/>
         </w:rPr>
-        <w:t xml:space="preserve">, we implemented K-SVD and “Sharing the disagreement” algorithms on our own, on </w:t>
-      </w:r>
-      <w:proofErr w:type="spellStart"/>
-      <w:r>
-        <w:rPr>
-          <w:rFonts w:eastAsiaTheme="minorEastAsia"/>
-        </w:rPr>
-        <w:t>Matlab</w:t>
-      </w:r>
-      <w:proofErr w:type="spellEnd"/>
-      <w:r>
-        <w:rPr>
-          <w:rFonts w:eastAsiaTheme="minorEastAsia"/>
-        </w:rPr>
-        <w:t>, as part of our course project. For comparison, we used:</w:t>
+        <w:t>, we implemented K-SVD and “Sharing the disagreement” algorithms on our own, on Matlab, as part of our course project. For comparison, we used:</w:t>
       </w:r>
     </w:p>
     <w:p>
       <w:pPr>
-        <w:pStyle w:val="a9"/>
+        <w:pStyle w:val="ListParagraph"/>
         <w:numPr>
           <w:ilvl w:val="0"/>
           <w:numId w:val="8"/>
@@ -8431,7 +8248,7 @@
     </w:p>
     <w:p>
       <w:pPr>
-        <w:pStyle w:val="a9"/>
+        <w:pStyle w:val="ListParagraph"/>
         <w:numPr>
           <w:ilvl w:val="0"/>
           <w:numId w:val="8"/>
@@ -8463,7 +8280,7 @@
     </w:p>
     <w:p>
       <w:pPr>
-        <w:pStyle w:val="a9"/>
+        <w:pStyle w:val="ListParagraph"/>
         <w:numPr>
           <w:ilvl w:val="0"/>
           <w:numId w:val="8"/>
@@ -8478,7 +8295,7 @@
         </w:rPr>
         <w:t xml:space="preserve">Test images as in original paper: </w:t>
       </w:r>
-      <w:bookmarkStart w:id="1" w:name="_Hlk39152715"/>
+      <w:bookmarkStart w:id="0" w:name="_Hlk39152715"/>
       <w:r>
         <w:rPr>
           <w:rFonts w:eastAsiaTheme="minorEastAsia"/>
@@ -8487,7 +8304,7 @@
         </w:rPr>
         <w:t>Fingerprint, Barbara, Boat, Couple, House, Peppers</w:t>
       </w:r>
-      <w:bookmarkEnd w:id="1"/>
+      <w:bookmarkEnd w:id="0"/>
       <w:r>
         <w:rPr>
           <w:rFonts w:eastAsiaTheme="minorEastAsia"/>
@@ -8497,7 +8314,7 @@
     </w:p>
     <w:p>
       <w:pPr>
-        <w:pStyle w:val="a9"/>
+        <w:pStyle w:val="ListParagraph"/>
         <w:numPr>
           <w:ilvl w:val="0"/>
           <w:numId w:val="8"/>
@@ -8555,7 +8372,7 @@
     </w:p>
     <w:p>
       <w:pPr>
-        <w:pStyle w:val="a9"/>
+        <w:pStyle w:val="ListParagraph"/>
         <w:numPr>
           <w:ilvl w:val="0"/>
           <w:numId w:val="8"/>
@@ -8573,7 +8390,7 @@
     </w:p>
     <w:p>
       <w:pPr>
-        <w:pStyle w:val="a9"/>
+        <w:pStyle w:val="ListParagraph"/>
         <w:numPr>
           <w:ilvl w:val="0"/>
           <w:numId w:val="8"/>
@@ -8605,7 +8422,7 @@
     </w:p>
     <w:p>
       <w:pPr>
-        <w:pStyle w:val="a9"/>
+        <w:pStyle w:val="ListParagraph"/>
         <w:numPr>
           <w:ilvl w:val="0"/>
           <w:numId w:val="8"/>
@@ -8623,7 +8440,7 @@
     </w:p>
     <w:p>
       <w:pPr>
-        <w:pStyle w:val="a9"/>
+        <w:pStyle w:val="ListParagraph"/>
         <w:numPr>
           <w:ilvl w:val="0"/>
           <w:numId w:val="8"/>
@@ -8641,7 +8458,7 @@
     </w:p>
     <w:p>
       <w:pPr>
-        <w:pStyle w:val="a9"/>
+        <w:pStyle w:val="ListParagraph"/>
         <w:numPr>
           <w:ilvl w:val="0"/>
           <w:numId w:val="8"/>
@@ -8715,7 +8532,7 @@
     </w:p>
     <w:tbl>
       <w:tblPr>
-        <w:tblStyle w:val="ab"/>
+        <w:tblStyle w:val="TableGrid"/>
         <w:tblpPr w:leftFromText="180" w:rightFromText="180" w:vertAnchor="text" w:horzAnchor="margin" w:tblpXSpec="center" w:tblpY="-26"/>
         <w:tblW w:w="10202" w:type="dxa"/>
         <w:tblLayout w:type="fixed"/>
@@ -9068,7 +8885,6 @@
                 <w:szCs w:val="18"/>
               </w:rPr>
             </w:pPr>
-            <w:proofErr w:type="spellStart"/>
             <w:r>
               <w:rPr>
                 <w:rFonts w:eastAsiaTheme="minorEastAsia"/>
@@ -9077,7 +8893,6 @@
               </w:rPr>
               <w:t>Orig</w:t>
             </w:r>
-            <w:proofErr w:type="spellEnd"/>
           </w:p>
         </w:tc>
         <w:tc>
@@ -9122,7 +8937,6 @@
                 <w:szCs w:val="18"/>
               </w:rPr>
             </w:pPr>
-            <w:proofErr w:type="spellStart"/>
             <w:r>
               <w:rPr>
                 <w:rFonts w:eastAsiaTheme="minorEastAsia"/>
@@ -9131,7 +8945,6 @@
               </w:rPr>
               <w:t>Orig</w:t>
             </w:r>
-            <w:proofErr w:type="spellEnd"/>
           </w:p>
         </w:tc>
         <w:tc>
@@ -9176,7 +8989,6 @@
                 <w:szCs w:val="18"/>
               </w:rPr>
             </w:pPr>
-            <w:proofErr w:type="spellStart"/>
             <w:r>
               <w:rPr>
                 <w:rFonts w:eastAsiaTheme="minorEastAsia"/>
@@ -9185,7 +8997,6 @@
               </w:rPr>
               <w:t>Orig</w:t>
             </w:r>
-            <w:proofErr w:type="spellEnd"/>
           </w:p>
         </w:tc>
         <w:tc>
@@ -9230,7 +9041,6 @@
                 <w:szCs w:val="18"/>
               </w:rPr>
             </w:pPr>
-            <w:proofErr w:type="spellStart"/>
             <w:r>
               <w:rPr>
                 <w:rFonts w:eastAsiaTheme="minorEastAsia"/>
@@ -9239,7 +9049,6 @@
               </w:rPr>
               <w:t>Orig</w:t>
             </w:r>
-            <w:proofErr w:type="spellEnd"/>
           </w:p>
         </w:tc>
         <w:tc>
@@ -9284,7 +9093,6 @@
                 <w:szCs w:val="18"/>
               </w:rPr>
             </w:pPr>
-            <w:proofErr w:type="spellStart"/>
             <w:r>
               <w:rPr>
                 <w:rFonts w:eastAsiaTheme="minorEastAsia"/>
@@ -9293,7 +9101,6 @@
               </w:rPr>
               <w:t>Orig</w:t>
             </w:r>
-            <w:proofErr w:type="spellEnd"/>
           </w:p>
         </w:tc>
         <w:tc>
@@ -9338,7 +9145,6 @@
                 <w:szCs w:val="18"/>
               </w:rPr>
             </w:pPr>
-            <w:proofErr w:type="spellStart"/>
             <w:r>
               <w:rPr>
                 <w:rFonts w:eastAsiaTheme="minorEastAsia"/>
@@ -9347,7 +9153,6 @@
               </w:rPr>
               <w:t>Orig</w:t>
             </w:r>
-            <w:proofErr w:type="spellEnd"/>
           </w:p>
         </w:tc>
         <w:tc>
@@ -12482,21 +12287,7 @@
         <w:rPr>
           <w:rFonts w:eastAsiaTheme="minorEastAsia"/>
         </w:rPr>
-        <w:t xml:space="preserve">which can be taken via link from Michael </w:t>
-      </w:r>
-      <w:proofErr w:type="spellStart"/>
-      <w:r>
-        <w:rPr>
-          <w:rFonts w:eastAsiaTheme="minorEastAsia"/>
-        </w:rPr>
-        <w:t>Elad’s</w:t>
-      </w:r>
-      <w:proofErr w:type="spellEnd"/>
-      <w:r>
-        <w:rPr>
-          <w:rFonts w:eastAsiaTheme="minorEastAsia"/>
-        </w:rPr>
-        <w:t xml:space="preserve"> site</w:t>
+        <w:t>which can be taken via link from Michael Elad’s site</w:t>
       </w:r>
       <w:r>
         <w:rPr>
@@ -12560,33 +12351,17 @@
         </w:rPr>
         <w:t xml:space="preserve"> You can get them evaluated and printed by running the </w:t>
       </w:r>
-      <w:proofErr w:type="spellStart"/>
-      <w:r>
-        <w:rPr>
-          <w:rFonts w:eastAsiaTheme="minorEastAsia"/>
-        </w:rPr>
-        <w:t>course_project_short_demo.m</w:t>
-      </w:r>
-      <w:proofErr w:type="spellEnd"/>
-      <w:r>
-        <w:rPr>
-          <w:rFonts w:eastAsiaTheme="minorEastAsia"/>
-        </w:rPr>
-        <w:t xml:space="preserve"> and </w:t>
-      </w:r>
-      <w:proofErr w:type="spellStart"/>
-      <w:r>
-        <w:rPr>
-          <w:rFonts w:eastAsiaTheme="minorEastAsia"/>
-        </w:rPr>
-        <w:t>course_project_full_run.m</w:t>
-      </w:r>
-      <w:proofErr w:type="spellEnd"/>
-      <w:r>
-        <w:rPr>
-          <w:rFonts w:eastAsiaTheme="minorEastAsia"/>
-        </w:rPr>
-        <w:t xml:space="preserve"> from our GitHub repository.</w:t>
+      <w:r>
+        <w:rPr>
+          <w:rFonts w:eastAsiaTheme="minorEastAsia"/>
+        </w:rPr>
+        <w:t xml:space="preserve">course_project_short_demo.m and </w:t>
+      </w:r>
+      <w:r>
+        <w:rPr>
+          <w:rFonts w:eastAsiaTheme="minorEastAsia"/>
+        </w:rPr>
+        <w:t>course_project_full_run.m from our GitHub repository.</w:t>
       </w:r>
     </w:p>
     <w:p>
@@ -12740,7 +12515,7 @@
     </w:p>
     <w:p>
       <w:pPr>
-        <w:pStyle w:val="a9"/>
+        <w:pStyle w:val="ListParagraph"/>
         <w:rPr>
           <w:rFonts w:eastAsiaTheme="minorEastAsia"/>
         </w:rPr>
@@ -13071,14 +12846,12 @@
         </w:rPr>
         <w:t xml:space="preserve"> Then, we took two very different images – Barbara and </w:t>
       </w:r>
-      <w:proofErr w:type="gramStart"/>
       <w:r>
         <w:rPr>
           <w:rFonts w:eastAsiaTheme="minorEastAsia"/>
         </w:rPr>
         <w:t>Fingerprint, and</w:t>
       </w:r>
-      <w:proofErr w:type="gramEnd"/>
       <w:r>
         <w:rPr>
           <w:rFonts w:eastAsiaTheme="minorEastAsia"/>
@@ -13616,21 +13389,7 @@
         <w:rPr>
           <w:rFonts w:eastAsiaTheme="minorEastAsia"/>
         </w:rPr>
-        <w:t xml:space="preserve">You can get them evaluated and showed by running the </w:t>
-      </w:r>
-      <w:proofErr w:type="spellStart"/>
-      <w:r>
-        <w:rPr>
-          <w:rFonts w:eastAsiaTheme="minorEastAsia"/>
-        </w:rPr>
-        <w:t>seeking_alpha_on_average.m</w:t>
-      </w:r>
-      <w:proofErr w:type="spellEnd"/>
-      <w:r>
-        <w:rPr>
-          <w:rFonts w:eastAsiaTheme="minorEastAsia"/>
-        </w:rPr>
-        <w:t xml:space="preserve"> from our GitHub repository. </w:t>
+        <w:t xml:space="preserve">You can get them evaluated and showed by running the seeking_alpha_on_average.m from our GitHub repository. </w:t>
       </w:r>
       <w:r>
         <w:rPr>
@@ -13954,13 +13713,46 @@
         <w:rPr>
           <w:rFonts w:eastAsiaTheme="minorEastAsia"/>
         </w:rPr>
-        <w:t xml:space="preserve"> – for alpha between 0 and 2. We propose to </w:t>
-      </w:r>
-      <w:r>
-        <w:rPr>
-          <w:rFonts w:eastAsiaTheme="minorEastAsia"/>
-        </w:rPr>
-        <w:t xml:space="preserve">either select </w:t>
+        <w:t xml:space="preserve"> – for alpha between 0 and 2.</w:t>
+      </w:r>
+    </w:p>
+    <w:p>
+      <w:pPr>
+        <w:rPr>
+          <w:rFonts w:eastAsiaTheme="minorEastAsia"/>
+        </w:rPr>
+      </w:pPr>
+      <w:r>
+        <w:rPr>
+          <w:rFonts w:eastAsiaTheme="minorEastAsia"/>
+        </w:rPr>
+        <w:t xml:space="preserve">Wondering if alpha is correlated to noise level </w:t>
+      </w:r>
+      <m:oMath>
+        <m:r>
+          <w:rPr>
+            <w:rFonts w:ascii="Cambria Math" w:eastAsiaTheme="minorEastAsia" w:hAnsi="Cambria Math"/>
+          </w:rPr>
+          <m:t>σ</m:t>
+        </m:r>
+      </m:oMath>
+      <w:r>
+        <w:rPr>
+          <w:rFonts w:eastAsiaTheme="minorEastAsia"/>
+        </w:rPr>
+        <w:t xml:space="preserve"> in some way, we ran the </w:t>
+      </w:r>
+      <w:r>
+        <w:rPr>
+          <w:rFonts w:eastAsiaTheme="minorEastAsia"/>
+        </w:rPr>
+        <w:t>same piece of code as before</w:t>
+      </w:r>
+      <w:r>
+        <w:rPr>
+          <w:rFonts w:eastAsiaTheme="minorEastAsia"/>
+        </w:rPr>
+        <w:t xml:space="preserve"> on images of Barbara and Fingerprint, and then on all images taking average, for various values of </w:t>
       </w:r>
       <m:oMath>
         <m:r>
@@ -13974,19 +13766,269 @@
         <w:rPr>
           <w:rFonts w:eastAsiaTheme="minorEastAsia"/>
         </w:rPr>
-        <w:t xml:space="preserve"> to be around 0.8 to get the average benefit, or iterate for several values between these borders and </w:t>
-      </w:r>
-      <w:r>
-        <w:rPr>
-          <w:rFonts w:eastAsiaTheme="minorEastAsia"/>
-        </w:rPr>
-        <w:t xml:space="preserve">visually </w:t>
-      </w:r>
-      <w:r>
-        <w:rPr>
-          <w:rFonts w:eastAsiaTheme="minorEastAsia"/>
-        </w:rPr>
-        <w:t>select the best result.</w:t>
+        <w:t xml:space="preserve"> and </w:t>
+      </w:r>
+      <m:oMath>
+        <m:r>
+          <w:rPr>
+            <w:rFonts w:ascii="Cambria Math" w:eastAsiaTheme="minorEastAsia" w:hAnsi="Cambria Math"/>
+          </w:rPr>
+          <m:t>σ</m:t>
+        </m:r>
+      </m:oMath>
+      <w:r>
+        <w:rPr>
+          <w:rFonts w:eastAsiaTheme="minorEastAsia"/>
+        </w:rPr>
+        <w:t>,</w:t>
+      </w:r>
+      <w:r>
+        <w:rPr>
+          <w:rFonts w:eastAsiaTheme="minorEastAsia"/>
+        </w:rPr>
+        <w:t xml:space="preserve"> to find the best ones and check the correlation between them.</w:t>
+      </w:r>
+      <w:r>
+        <w:rPr>
+          <w:rFonts w:eastAsiaTheme="minorEastAsia"/>
+        </w:rPr>
+        <w:t xml:space="preserve"> </w:t>
+      </w:r>
+      <w:r>
+        <w:rPr>
+          <w:rFonts w:eastAsiaTheme="minorEastAsia"/>
+        </w:rPr>
+        <w:t>R</w:t>
+      </w:r>
+      <w:r>
+        <w:rPr>
+          <w:rFonts w:eastAsiaTheme="minorEastAsia"/>
+        </w:rPr>
+        <w:t>esults of th</w:t>
+      </w:r>
+      <w:r>
+        <w:rPr>
+          <w:rFonts w:eastAsiaTheme="minorEastAsia"/>
+        </w:rPr>
+        <w:t>is</w:t>
+      </w:r>
+      <w:r>
+        <w:rPr>
+          <w:rFonts w:eastAsiaTheme="minorEastAsia"/>
+        </w:rPr>
+        <w:t xml:space="preserve"> experiment are displayed on Figure 8</w:t>
+      </w:r>
+      <w:r>
+        <w:rPr>
+          <w:rFonts w:eastAsiaTheme="minorEastAsia"/>
+        </w:rPr>
+        <w:t>:</w:t>
+      </w:r>
+      <w:r>
+        <w:rPr>
+          <w:rFonts w:eastAsiaTheme="minorEastAsia"/>
+        </w:rPr>
+        <w:t xml:space="preserve"> </w:t>
+      </w:r>
+      <w:r>
+        <w:rPr>
+          <w:rFonts w:eastAsiaTheme="minorEastAsia"/>
+        </w:rPr>
+        <w:t>f</w:t>
+      </w:r>
+      <w:r>
+        <w:rPr>
+          <w:rFonts w:eastAsiaTheme="minorEastAsia"/>
+        </w:rPr>
+        <w:t xml:space="preserve">or image </w:t>
+      </w:r>
+      <w:bookmarkStart w:id="1" w:name="_GoBack"/>
+      <w:bookmarkEnd w:id="1"/>
+      <w:r>
+        <w:rPr>
+          <w:rFonts w:eastAsiaTheme="minorEastAsia"/>
+        </w:rPr>
+        <w:t xml:space="preserve">Barbara best values of </w:t>
+      </w:r>
+      <m:oMath>
+        <m:r>
+          <w:rPr>
+            <w:rFonts w:ascii="Cambria Math" w:eastAsiaTheme="minorEastAsia" w:hAnsi="Cambria Math"/>
+          </w:rPr>
+          <m:t>α</m:t>
+        </m:r>
+      </m:oMath>
+      <w:r>
+        <w:rPr>
+          <w:rFonts w:eastAsiaTheme="minorEastAsia"/>
+        </w:rPr>
+        <w:t xml:space="preserve"> were between 0.4 to 1, without correlation to </w:t>
+      </w:r>
+      <m:oMath>
+        <m:r>
+          <w:rPr>
+            <w:rFonts w:ascii="Cambria Math" w:eastAsiaTheme="minorEastAsia" w:hAnsi="Cambria Math"/>
+          </w:rPr>
+          <m:t>σ</m:t>
+        </m:r>
+      </m:oMath>
+      <w:r>
+        <w:rPr>
+          <w:rFonts w:eastAsiaTheme="minorEastAsia"/>
+        </w:rPr>
+        <w:t>. In case of Fingerprint,</w:t>
+      </w:r>
+      <w:r>
+        <w:rPr>
+          <w:rFonts w:eastAsiaTheme="minorEastAsia"/>
+        </w:rPr>
+        <w:t xml:space="preserve"> </w:t>
+      </w:r>
+      <w:r>
+        <w:rPr>
+          <w:rFonts w:eastAsiaTheme="minorEastAsia"/>
+        </w:rPr>
+        <w:t xml:space="preserve">best values of </w:t>
+      </w:r>
+      <m:oMath>
+        <m:r>
+          <w:rPr>
+            <w:rFonts w:ascii="Cambria Math" w:eastAsiaTheme="minorEastAsia" w:hAnsi="Cambria Math"/>
+          </w:rPr>
+          <m:t>α</m:t>
+        </m:r>
+      </m:oMath>
+      <w:r>
+        <w:rPr>
+          <w:rFonts w:eastAsiaTheme="minorEastAsia"/>
+        </w:rPr>
+        <w:t xml:space="preserve"> </w:t>
+      </w:r>
+      <w:r>
+        <w:rPr>
+          <w:rFonts w:eastAsiaTheme="minorEastAsia"/>
+        </w:rPr>
+        <w:t>were</w:t>
+      </w:r>
+      <w:r>
+        <w:rPr>
+          <w:rFonts w:eastAsiaTheme="minorEastAsia"/>
+        </w:rPr>
+        <w:t xml:space="preserve"> between </w:t>
+      </w:r>
+      <w:r>
+        <w:rPr>
+          <w:rFonts w:eastAsiaTheme="minorEastAsia"/>
+        </w:rPr>
+        <w:t>1</w:t>
+      </w:r>
+      <w:r>
+        <w:rPr>
+          <w:rFonts w:eastAsiaTheme="minorEastAsia"/>
+        </w:rPr>
+        <w:t xml:space="preserve"> to 1</w:t>
+      </w:r>
+      <w:r>
+        <w:rPr>
+          <w:rFonts w:eastAsiaTheme="minorEastAsia"/>
+        </w:rPr>
+        <w:t>.4</w:t>
+      </w:r>
+      <w:r>
+        <w:rPr>
+          <w:rFonts w:eastAsiaTheme="minorEastAsia"/>
+        </w:rPr>
+        <w:t xml:space="preserve">, </w:t>
+      </w:r>
+      <w:r>
+        <w:rPr>
+          <w:rFonts w:eastAsiaTheme="minorEastAsia"/>
+        </w:rPr>
+        <w:t>growing with</w:t>
+      </w:r>
+      <w:r>
+        <w:rPr>
+          <w:rFonts w:eastAsiaTheme="minorEastAsia"/>
+        </w:rPr>
+        <w:t xml:space="preserve"> </w:t>
+      </w:r>
+      <m:oMath>
+        <m:r>
+          <w:rPr>
+            <w:rFonts w:ascii="Cambria Math" w:eastAsiaTheme="minorEastAsia" w:hAnsi="Cambria Math"/>
+          </w:rPr>
+          <m:t>σ</m:t>
+        </m:r>
+      </m:oMath>
+      <w:r>
+        <w:rPr>
+          <w:rFonts w:eastAsiaTheme="minorEastAsia"/>
+        </w:rPr>
+        <w:t xml:space="preserve"> – as we thought, we reached result that vary from this of Barbara, possibly due to other kind of textures on test image</w:t>
+      </w:r>
+      <w:r>
+        <w:rPr>
+          <w:rFonts w:eastAsiaTheme="minorEastAsia"/>
+        </w:rPr>
+        <w:t>.</w:t>
+      </w:r>
+      <w:r>
+        <w:rPr>
+          <w:rFonts w:eastAsiaTheme="minorEastAsia"/>
+        </w:rPr>
+        <w:t xml:space="preserve"> Running the same experiment on all images and averaging the improvement, the</w:t>
+      </w:r>
+      <w:r>
+        <w:rPr>
+          <w:rFonts w:eastAsiaTheme="minorEastAsia"/>
+        </w:rPr>
+        <w:t xml:space="preserve"> </w:t>
+      </w:r>
+      <w:r>
+        <w:rPr>
+          <w:rFonts w:eastAsiaTheme="minorEastAsia"/>
+        </w:rPr>
+        <w:t xml:space="preserve">best values of </w:t>
+      </w:r>
+      <m:oMath>
+        <m:r>
+          <w:rPr>
+            <w:rFonts w:ascii="Cambria Math" w:eastAsiaTheme="minorEastAsia" w:hAnsi="Cambria Math"/>
+          </w:rPr>
+          <m:t>α</m:t>
+        </m:r>
+      </m:oMath>
+      <w:r>
+        <w:rPr>
+          <w:rFonts w:eastAsiaTheme="minorEastAsia"/>
+        </w:rPr>
+        <w:t xml:space="preserve"> were between 0.</w:t>
+      </w:r>
+      <w:r>
+        <w:rPr>
+          <w:rFonts w:eastAsiaTheme="minorEastAsia"/>
+        </w:rPr>
+        <w:t>6</w:t>
+      </w:r>
+      <w:r>
+        <w:rPr>
+          <w:rFonts w:eastAsiaTheme="minorEastAsia"/>
+        </w:rPr>
+        <w:t xml:space="preserve"> to 1, without correlation to </w:t>
+      </w:r>
+      <m:oMath>
+        <m:r>
+          <w:rPr>
+            <w:rFonts w:ascii="Cambria Math" w:eastAsiaTheme="minorEastAsia" w:hAnsi="Cambria Math"/>
+          </w:rPr>
+          <m:t>σ</m:t>
+        </m:r>
+      </m:oMath>
+      <w:r>
+        <w:rPr>
+          <w:rFonts w:eastAsiaTheme="minorEastAsia"/>
+        </w:rPr>
+        <w:t>.</w:t>
       </w:r>
     </w:p>
     <w:p>
@@ -14008,78 +14050,1172 @@
           <w:b/>
           <w:bCs/>
         </w:rPr>
-        <w:t>6</w:t>
+        <w:lastRenderedPageBreak/>
+        <w:t>a)</w:t>
       </w:r>
       <w:r>
         <w:rPr>
           <w:b/>
           <w:bCs/>
         </w:rPr>
-        <w:t xml:space="preserve"> </w:t>
+        <w:t xml:space="preserve"> Barbara:</w:t>
       </w:r>
       <w:r>
         <w:rPr>
           <w:b/>
           <w:bCs/>
         </w:rPr>
-        <w:t>CONCLUSIONS</w:t>
-      </w:r>
-      <w:r>
-        <w:rPr>
+        <w:t xml:space="preserve">   </w:t>
+      </w:r>
+      <m:oMath>
+        <m:r>
+          <m:rPr>
+            <m:sty m:val="bi"/>
+          </m:rPr>
+          <w:rPr>
+            <w:rFonts w:ascii="Cambria Math" w:hAnsi="Cambria Math"/>
+          </w:rPr>
+          <m:t>σ=20</m:t>
+        </m:r>
+      </m:oMath>
+      <w:r>
+        <w:rPr>
+          <w:rFonts w:eastAsiaTheme="minorEastAsia"/>
           <w:b/>
           <w:bCs/>
         </w:rPr>
-        <w:t xml:space="preserve"> AND FUTURE DIRECTIONS</w:t>
-      </w:r>
+        <w:t xml:space="preserve">                                          </w:t>
+      </w:r>
+      <m:oMath>
+        <m:r>
+          <m:rPr>
+            <m:sty m:val="bi"/>
+          </m:rPr>
+          <w:rPr>
+            <w:rFonts w:ascii="Cambria Math" w:hAnsi="Cambria Math"/>
+          </w:rPr>
+          <m:t>σ=</m:t>
+        </m:r>
+        <m:r>
+          <m:rPr>
+            <m:sty m:val="bi"/>
+          </m:rPr>
+          <w:rPr>
+            <w:rFonts w:ascii="Cambria Math" w:hAnsi="Cambria Math"/>
+          </w:rPr>
+          <m:t>50</m:t>
+        </m:r>
+      </m:oMath>
+      <w:r>
+        <w:rPr>
+          <w:rFonts w:eastAsiaTheme="minorEastAsia"/>
+          <w:b/>
+          <w:bCs/>
+        </w:rPr>
+        <w:t xml:space="preserve">                                                   </w:t>
+      </w:r>
+      <m:oMath>
+        <m:r>
+          <m:rPr>
+            <m:sty m:val="bi"/>
+          </m:rPr>
+          <w:rPr>
+            <w:rFonts w:ascii="Cambria Math" w:hAnsi="Cambria Math"/>
+          </w:rPr>
+          <m:t>σ=</m:t>
+        </m:r>
+        <m:r>
+          <m:rPr>
+            <m:sty m:val="bi"/>
+          </m:rPr>
+          <w:rPr>
+            <w:rFonts w:ascii="Cambria Math" w:hAnsi="Cambria Math"/>
+          </w:rPr>
+          <m:t>75</m:t>
+        </m:r>
+      </m:oMath>
     </w:p>
     <w:p>
-      <w:r>
-        <w:rPr>
-          <w:rFonts w:eastAsiaTheme="minorEastAsia"/>
-        </w:rPr>
-        <w:t>In this paper, we summarized the original paper “</w:t>
-      </w:r>
-      <w:r>
-        <w:t>Patch-Disagreement and a Way to Improve K-SVD Denoising</w:t>
-      </w:r>
-      <w:r>
-        <w:rPr>
-          <w:rFonts w:eastAsiaTheme="minorEastAsia"/>
-        </w:rPr>
-        <w:t xml:space="preserve">” by </w:t>
-      </w:r>
-      <w:proofErr w:type="spellStart"/>
-      <w:r>
-        <w:rPr>
-          <w:rFonts w:eastAsiaTheme="minorEastAsia"/>
-        </w:rPr>
-        <w:t>Elad</w:t>
-      </w:r>
-      <w:proofErr w:type="spellEnd"/>
-      <w:r>
-        <w:rPr>
-          <w:rFonts w:eastAsiaTheme="minorEastAsia"/>
-        </w:rPr>
-        <w:t xml:space="preserve"> and Romano, added comments to the summary regarding what we learned during the course, implemented the both original K-SVD from </w:t>
-      </w:r>
-      <w:r>
-        <w:t>[5] and “Sharing the disagreement” from original one, tried to do the same experiment as in original paper and get the same result</w:t>
-      </w:r>
-      <w:r>
-        <w:t>, and proposed a small parametrization to the “Sharing the disagreement”.</w:t>
-      </w:r>
-      <w:r>
-        <w:t xml:space="preserve"> We learned a lot as a result and succeeded in both implementing the above algorithms and getting the almost same results as authors of original paper.</w:t>
+      <w:pPr>
+        <w:rPr>
+          <w:b/>
+          <w:bCs/>
+        </w:rPr>
+      </w:pPr>
+      <w:r>
+        <w:rPr>
+          <w:b/>
+          <w:bCs/>
+          <w:noProof/>
+        </w:rPr>
+        <w:drawing>
+          <wp:inline distT="0" distB="0" distL="0" distR="0" wp14:anchorId="2D90455E" wp14:editId="77CBF2FF">
+            <wp:extent cx="1714738" cy="1652270"/>
+            <wp:effectExtent l="0" t="0" r="0" b="5080"/>
+            <wp:docPr id="2" name="Picture 2"/>
+            <wp:cNvGraphicFramePr>
+              <a:graphicFrameLocks xmlns:a="http://schemas.openxmlformats.org/drawingml/2006/main" noChangeAspect="1"/>
+            </wp:cNvGraphicFramePr>
+            <a:graphic xmlns:a="http://schemas.openxmlformats.org/drawingml/2006/main">
+              <a:graphicData uri="http://schemas.openxmlformats.org/drawingml/2006/picture">
+                <pic:pic xmlns:pic="http://schemas.openxmlformats.org/drawingml/2006/picture">
+                  <pic:nvPicPr>
+                    <pic:cNvPr id="0" name="Picture 1"/>
+                    <pic:cNvPicPr>
+                      <a:picLocks noChangeAspect="1" noChangeArrowheads="1"/>
+                    </pic:cNvPicPr>
+                  </pic:nvPicPr>
+                  <pic:blipFill>
+                    <a:blip r:embed="rId18" cstate="print">
+                      <a:extLst>
+                        <a:ext uri="{28A0092B-C50C-407E-A947-70E740481C1C}">
+                          <a14:useLocalDpi xmlns:a14="http://schemas.microsoft.com/office/drawing/2010/main" val="0"/>
+                        </a:ext>
+                      </a:extLst>
+                    </a:blip>
+                    <a:srcRect/>
+                    <a:stretch>
+                      <a:fillRect/>
+                    </a:stretch>
+                  </pic:blipFill>
+                  <pic:spPr bwMode="auto">
+                    <a:xfrm>
+                      <a:off x="0" y="0"/>
+                      <a:ext cx="1768604" cy="1704174"/>
+                    </a:xfrm>
+                    <a:prstGeom prst="rect">
+                      <a:avLst/>
+                    </a:prstGeom>
+                    <a:noFill/>
+                    <a:ln>
+                      <a:noFill/>
+                    </a:ln>
+                  </pic:spPr>
+                </pic:pic>
+              </a:graphicData>
+            </a:graphic>
+          </wp:inline>
+        </w:drawing>
+      </w:r>
+      <w:r>
+        <w:rPr>
+          <w:b/>
+          <w:bCs/>
+          <w:noProof/>
+        </w:rPr>
+        <w:drawing>
+          <wp:inline distT="0" distB="0" distL="0" distR="0" wp14:anchorId="3D21473D" wp14:editId="77955E5D">
+            <wp:extent cx="2057188" cy="1656957"/>
+            <wp:effectExtent l="0" t="0" r="635" b="635"/>
+            <wp:docPr id="5" name="Picture 5"/>
+            <wp:cNvGraphicFramePr>
+              <a:graphicFrameLocks xmlns:a="http://schemas.openxmlformats.org/drawingml/2006/main" noChangeAspect="1"/>
+            </wp:cNvGraphicFramePr>
+            <a:graphic xmlns:a="http://schemas.openxmlformats.org/drawingml/2006/main">
+              <a:graphicData uri="http://schemas.openxmlformats.org/drawingml/2006/picture">
+                <pic:pic xmlns:pic="http://schemas.openxmlformats.org/drawingml/2006/picture">
+                  <pic:nvPicPr>
+                    <pic:cNvPr id="0" name="Picture 2"/>
+                    <pic:cNvPicPr>
+                      <a:picLocks noChangeAspect="1" noChangeArrowheads="1"/>
+                    </pic:cNvPicPr>
+                  </pic:nvPicPr>
+                  <pic:blipFill>
+                    <a:blip r:embed="rId21" cstate="print">
+                      <a:extLst>
+                        <a:ext uri="{28A0092B-C50C-407E-A947-70E740481C1C}">
+                          <a14:useLocalDpi xmlns:a14="http://schemas.microsoft.com/office/drawing/2010/main" val="0"/>
+                        </a:ext>
+                      </a:extLst>
+                    </a:blip>
+                    <a:srcRect/>
+                    <a:stretch>
+                      <a:fillRect/>
+                    </a:stretch>
+                  </pic:blipFill>
+                  <pic:spPr bwMode="auto">
+                    <a:xfrm>
+                      <a:off x="0" y="0"/>
+                      <a:ext cx="2116696" cy="1704888"/>
+                    </a:xfrm>
+                    <a:prstGeom prst="rect">
+                      <a:avLst/>
+                    </a:prstGeom>
+                    <a:noFill/>
+                    <a:ln>
+                      <a:noFill/>
+                    </a:ln>
+                  </pic:spPr>
+                </pic:pic>
+              </a:graphicData>
+            </a:graphic>
+          </wp:inline>
+        </w:drawing>
+      </w:r>
+      <w:r>
+        <w:rPr>
+          <w:b/>
+          <w:bCs/>
+          <w:noProof/>
+        </w:rPr>
+        <w:drawing>
+          <wp:inline distT="0" distB="0" distL="0" distR="0" wp14:anchorId="0E6403DE" wp14:editId="701D2D17">
+            <wp:extent cx="2071779" cy="1647825"/>
+            <wp:effectExtent l="0" t="0" r="5080" b="0"/>
+            <wp:docPr id="14" name="Picture 14"/>
+            <wp:cNvGraphicFramePr>
+              <a:graphicFrameLocks xmlns:a="http://schemas.openxmlformats.org/drawingml/2006/main" noChangeAspect="1"/>
+            </wp:cNvGraphicFramePr>
+            <a:graphic xmlns:a="http://schemas.openxmlformats.org/drawingml/2006/main">
+              <a:graphicData uri="http://schemas.openxmlformats.org/drawingml/2006/picture">
+                <pic:pic xmlns:pic="http://schemas.openxmlformats.org/drawingml/2006/picture">
+                  <pic:nvPicPr>
+                    <pic:cNvPr id="0" name="Picture 3"/>
+                    <pic:cNvPicPr>
+                      <a:picLocks noChangeAspect="1" noChangeArrowheads="1"/>
+                    </pic:cNvPicPr>
+                  </pic:nvPicPr>
+                  <pic:blipFill>
+                    <a:blip r:embed="rId22" cstate="print">
+                      <a:extLst>
+                        <a:ext uri="{28A0092B-C50C-407E-A947-70E740481C1C}">
+                          <a14:useLocalDpi xmlns:a14="http://schemas.microsoft.com/office/drawing/2010/main" val="0"/>
+                        </a:ext>
+                      </a:extLst>
+                    </a:blip>
+                    <a:srcRect/>
+                    <a:stretch>
+                      <a:fillRect/>
+                    </a:stretch>
+                  </pic:blipFill>
+                  <pic:spPr bwMode="auto">
+                    <a:xfrm>
+                      <a:off x="0" y="0"/>
+                      <a:ext cx="2136418" cy="1699237"/>
+                    </a:xfrm>
+                    <a:prstGeom prst="rect">
+                      <a:avLst/>
+                    </a:prstGeom>
+                    <a:noFill/>
+                    <a:ln>
+                      <a:noFill/>
+                    </a:ln>
+                  </pic:spPr>
+                </pic:pic>
+              </a:graphicData>
+            </a:graphic>
+          </wp:inline>
+        </w:drawing>
       </w:r>
     </w:p>
     <w:p>
       <w:pPr>
         <w:rPr>
-          <w:rFonts w:eastAsiaTheme="minorEastAsia"/>
-        </w:rPr>
-      </w:pPr>
-      <w:r>
+          <w:b/>
+          <w:bCs/>
+        </w:rPr>
+      </w:pPr>
+      <w:r>
+        <w:rPr>
+          <w:b/>
+          <w:bCs/>
+        </w:rPr>
+        <w:t>b)</w:t>
+      </w:r>
+      <w:r>
+        <w:rPr>
+          <w:b/>
+          <w:bCs/>
+        </w:rPr>
+        <w:t xml:space="preserve"> Fingerprint:</w:t>
+      </w:r>
+      <w:r>
+        <w:rPr>
+          <w:b/>
+          <w:bCs/>
+        </w:rPr>
+        <w:t xml:space="preserve"> </w:t>
+      </w:r>
+      <m:oMath>
+        <m:r>
+          <m:rPr>
+            <m:sty m:val="bi"/>
+          </m:rPr>
+          <w:rPr>
+            <w:rFonts w:ascii="Cambria Math" w:hAnsi="Cambria Math"/>
+          </w:rPr>
+          <m:t>σ=20</m:t>
+        </m:r>
+      </m:oMath>
+      <w:r>
+        <w:rPr>
+          <w:rFonts w:eastAsiaTheme="minorEastAsia"/>
+          <w:b/>
+          <w:bCs/>
+        </w:rPr>
+        <w:t xml:space="preserve">                                            </w:t>
+      </w:r>
+      <m:oMath>
+        <m:r>
+          <m:rPr>
+            <m:sty m:val="bi"/>
+          </m:rPr>
+          <w:rPr>
+            <w:rFonts w:ascii="Cambria Math" w:hAnsi="Cambria Math"/>
+          </w:rPr>
+          <m:t>σ=</m:t>
+        </m:r>
+        <m:r>
+          <m:rPr>
+            <m:sty m:val="bi"/>
+          </m:rPr>
+          <w:rPr>
+            <w:rFonts w:ascii="Cambria Math" w:hAnsi="Cambria Math"/>
+          </w:rPr>
+          <m:t>5</m:t>
+        </m:r>
+        <m:r>
+          <m:rPr>
+            <m:sty m:val="bi"/>
+          </m:rPr>
+          <w:rPr>
+            <w:rFonts w:ascii="Cambria Math" w:hAnsi="Cambria Math"/>
+          </w:rPr>
+          <m:t>0</m:t>
+        </m:r>
+      </m:oMath>
+      <w:r>
+        <w:rPr>
+          <w:rFonts w:eastAsiaTheme="minorEastAsia"/>
+          <w:b/>
+          <w:bCs/>
+        </w:rPr>
+        <w:t xml:space="preserve">                                             </w:t>
+      </w:r>
+      <m:oMath>
+        <m:r>
+          <m:rPr>
+            <m:sty m:val="bi"/>
+          </m:rPr>
+          <w:rPr>
+            <w:rFonts w:ascii="Cambria Math" w:hAnsi="Cambria Math"/>
+          </w:rPr>
+          <m:t>σ=</m:t>
+        </m:r>
+        <m:r>
+          <m:rPr>
+            <m:sty m:val="bi"/>
+          </m:rPr>
+          <w:rPr>
+            <w:rFonts w:ascii="Cambria Math" w:hAnsi="Cambria Math"/>
+          </w:rPr>
+          <m:t>75</m:t>
+        </m:r>
+      </m:oMath>
+    </w:p>
+    <w:p>
+      <w:pPr>
+        <w:rPr>
+          <w:b/>
+          <w:bCs/>
+        </w:rPr>
+      </w:pPr>
+      <w:r>
+        <w:rPr>
+          <w:b/>
+          <w:bCs/>
+          <w:noProof/>
+        </w:rPr>
+        <w:drawing>
+          <wp:inline distT="0" distB="0" distL="0" distR="0" wp14:anchorId="194C6A6A" wp14:editId="1625BFA0">
+            <wp:extent cx="1846399" cy="1621155"/>
+            <wp:effectExtent l="0" t="0" r="1905" b="0"/>
+            <wp:docPr id="15" name="Picture 15"/>
+            <wp:cNvGraphicFramePr>
+              <a:graphicFrameLocks xmlns:a="http://schemas.openxmlformats.org/drawingml/2006/main" noChangeAspect="1"/>
+            </wp:cNvGraphicFramePr>
+            <a:graphic xmlns:a="http://schemas.openxmlformats.org/drawingml/2006/main">
+              <a:graphicData uri="http://schemas.openxmlformats.org/drawingml/2006/picture">
+                <pic:pic xmlns:pic="http://schemas.openxmlformats.org/drawingml/2006/picture">
+                  <pic:nvPicPr>
+                    <pic:cNvPr id="0" name="Picture 4"/>
+                    <pic:cNvPicPr>
+                      <a:picLocks noChangeAspect="1" noChangeArrowheads="1"/>
+                    </pic:cNvPicPr>
+                  </pic:nvPicPr>
+                  <pic:blipFill>
+                    <a:blip r:embed="rId19" cstate="print">
+                      <a:extLst>
+                        <a:ext uri="{28A0092B-C50C-407E-A947-70E740481C1C}">
+                          <a14:useLocalDpi xmlns:a14="http://schemas.microsoft.com/office/drawing/2010/main" val="0"/>
+                        </a:ext>
+                      </a:extLst>
+                    </a:blip>
+                    <a:srcRect/>
+                    <a:stretch>
+                      <a:fillRect/>
+                    </a:stretch>
+                  </pic:blipFill>
+                  <pic:spPr bwMode="auto">
+                    <a:xfrm>
+                      <a:off x="0" y="0"/>
+                      <a:ext cx="1874361" cy="1645706"/>
+                    </a:xfrm>
+                    <a:prstGeom prst="rect">
+                      <a:avLst/>
+                    </a:prstGeom>
+                    <a:noFill/>
+                    <a:ln>
+                      <a:noFill/>
+                    </a:ln>
+                  </pic:spPr>
+                </pic:pic>
+              </a:graphicData>
+            </a:graphic>
+          </wp:inline>
+        </w:drawing>
+      </w:r>
+      <w:r>
+        <w:rPr>
+          <w:b/>
+          <w:bCs/>
+          <w:noProof/>
+        </w:rPr>
+        <w:drawing>
+          <wp:inline distT="0" distB="0" distL="0" distR="0" wp14:anchorId="37991E7D" wp14:editId="4824A6ED">
+            <wp:extent cx="1948917" cy="1586865"/>
+            <wp:effectExtent l="0" t="0" r="0" b="0"/>
+            <wp:docPr id="17" name="Picture 17"/>
+            <wp:cNvGraphicFramePr>
+              <a:graphicFrameLocks xmlns:a="http://schemas.openxmlformats.org/drawingml/2006/main" noChangeAspect="1"/>
+            </wp:cNvGraphicFramePr>
+            <a:graphic xmlns:a="http://schemas.openxmlformats.org/drawingml/2006/main">
+              <a:graphicData uri="http://schemas.openxmlformats.org/drawingml/2006/picture">
+                <pic:pic xmlns:pic="http://schemas.openxmlformats.org/drawingml/2006/picture">
+                  <pic:nvPicPr>
+                    <pic:cNvPr id="0" name="Picture 5"/>
+                    <pic:cNvPicPr>
+                      <a:picLocks noChangeAspect="1" noChangeArrowheads="1"/>
+                    </pic:cNvPicPr>
+                  </pic:nvPicPr>
+                  <pic:blipFill>
+                    <a:blip r:embed="rId23" cstate="print">
+                      <a:extLst>
+                        <a:ext uri="{28A0092B-C50C-407E-A947-70E740481C1C}">
+                          <a14:useLocalDpi xmlns:a14="http://schemas.microsoft.com/office/drawing/2010/main" val="0"/>
+                        </a:ext>
+                      </a:extLst>
+                    </a:blip>
+                    <a:srcRect/>
+                    <a:stretch>
+                      <a:fillRect/>
+                    </a:stretch>
+                  </pic:blipFill>
+                  <pic:spPr bwMode="auto">
+                    <a:xfrm>
+                      <a:off x="0" y="0"/>
+                      <a:ext cx="2013753" cy="1639657"/>
+                    </a:xfrm>
+                    <a:prstGeom prst="rect">
+                      <a:avLst/>
+                    </a:prstGeom>
+                    <a:noFill/>
+                    <a:ln>
+                      <a:noFill/>
+                    </a:ln>
+                  </pic:spPr>
+                </pic:pic>
+              </a:graphicData>
+            </a:graphic>
+          </wp:inline>
+        </w:drawing>
+      </w:r>
+      <w:r>
+        <w:rPr>
+          <w:b/>
+          <w:bCs/>
+          <w:noProof/>
+        </w:rPr>
+        <w:drawing>
+          <wp:inline distT="0" distB="0" distL="0" distR="0" wp14:anchorId="00E10F62" wp14:editId="3F5CEBC3">
+            <wp:extent cx="2032661" cy="1588135"/>
+            <wp:effectExtent l="0" t="0" r="5715" b="0"/>
+            <wp:docPr id="19" name="Picture 19"/>
+            <wp:cNvGraphicFramePr>
+              <a:graphicFrameLocks xmlns:a="http://schemas.openxmlformats.org/drawingml/2006/main" noChangeAspect="1"/>
+            </wp:cNvGraphicFramePr>
+            <a:graphic xmlns:a="http://schemas.openxmlformats.org/drawingml/2006/main">
+              <a:graphicData uri="http://schemas.openxmlformats.org/drawingml/2006/picture">
+                <pic:pic xmlns:pic="http://schemas.openxmlformats.org/drawingml/2006/picture">
+                  <pic:nvPicPr>
+                    <pic:cNvPr id="0" name="Picture 7"/>
+                    <pic:cNvPicPr>
+                      <a:picLocks noChangeAspect="1" noChangeArrowheads="1"/>
+                    </pic:cNvPicPr>
+                  </pic:nvPicPr>
+                  <pic:blipFill>
+                    <a:blip r:embed="rId24" cstate="print">
+                      <a:extLst>
+                        <a:ext uri="{28A0092B-C50C-407E-A947-70E740481C1C}">
+                          <a14:useLocalDpi xmlns:a14="http://schemas.microsoft.com/office/drawing/2010/main" val="0"/>
+                        </a:ext>
+                      </a:extLst>
+                    </a:blip>
+                    <a:srcRect/>
+                    <a:stretch>
+                      <a:fillRect/>
+                    </a:stretch>
+                  </pic:blipFill>
+                  <pic:spPr bwMode="auto">
+                    <a:xfrm>
+                      <a:off x="0" y="0"/>
+                      <a:ext cx="2061476" cy="1610649"/>
+                    </a:xfrm>
+                    <a:prstGeom prst="rect">
+                      <a:avLst/>
+                    </a:prstGeom>
+                    <a:noFill/>
+                    <a:ln>
+                      <a:noFill/>
+                    </a:ln>
+                  </pic:spPr>
+                </pic:pic>
+              </a:graphicData>
+            </a:graphic>
+          </wp:inline>
+        </w:drawing>
+      </w:r>
+    </w:p>
+    <w:p>
+      <w:pPr>
+        <w:rPr>
+          <w:b/>
+          <w:bCs/>
+        </w:rPr>
+      </w:pPr>
+      <w:r>
+        <w:rPr>
+          <w:b/>
+          <w:bCs/>
+        </w:rPr>
+        <w:t>c)</w:t>
+      </w:r>
+      <w:r>
+        <w:rPr>
+          <w:b/>
+          <w:bCs/>
+        </w:rPr>
+        <w:t xml:space="preserve"> Average:</w:t>
+      </w:r>
+      <w:r>
+        <w:rPr>
+          <w:b/>
+          <w:bCs/>
+        </w:rPr>
+        <w:t xml:space="preserve">   </w:t>
+      </w:r>
+      <m:oMath>
+        <m:r>
+          <m:rPr>
+            <m:sty m:val="bi"/>
+          </m:rPr>
+          <w:rPr>
+            <w:rFonts w:ascii="Cambria Math" w:hAnsi="Cambria Math"/>
+          </w:rPr>
+          <m:t>σ=20</m:t>
+        </m:r>
+      </m:oMath>
+      <w:r>
+        <w:rPr>
+          <w:rFonts w:eastAsiaTheme="minorEastAsia"/>
+          <w:b/>
+          <w:bCs/>
+        </w:rPr>
+        <w:t xml:space="preserve">                                              </w:t>
+      </w:r>
+      <m:oMath>
+        <m:r>
+          <m:rPr>
+            <m:sty m:val="bi"/>
+          </m:rPr>
+          <w:rPr>
+            <w:rFonts w:ascii="Cambria Math" w:hAnsi="Cambria Math"/>
+          </w:rPr>
+          <m:t>σ=</m:t>
+        </m:r>
+        <m:r>
+          <m:rPr>
+            <m:sty m:val="bi"/>
+          </m:rPr>
+          <w:rPr>
+            <w:rFonts w:ascii="Cambria Math" w:hAnsi="Cambria Math"/>
+          </w:rPr>
+          <m:t>5</m:t>
+        </m:r>
+        <m:r>
+          <m:rPr>
+            <m:sty m:val="bi"/>
+          </m:rPr>
+          <w:rPr>
+            <w:rFonts w:ascii="Cambria Math" w:hAnsi="Cambria Math"/>
+          </w:rPr>
+          <m:t>0</m:t>
+        </m:r>
+      </m:oMath>
+      <w:r>
+        <w:rPr>
+          <w:rFonts w:eastAsiaTheme="minorEastAsia"/>
+          <w:b/>
+          <w:bCs/>
+        </w:rPr>
+        <w:t xml:space="preserve">                                             </w:t>
+      </w:r>
+      <m:oMath>
+        <m:r>
+          <m:rPr>
+            <m:sty m:val="bi"/>
+          </m:rPr>
+          <w:rPr>
+            <w:rFonts w:ascii="Cambria Math" w:hAnsi="Cambria Math"/>
+          </w:rPr>
+          <m:t>σ=</m:t>
+        </m:r>
+        <m:r>
+          <m:rPr>
+            <m:sty m:val="bi"/>
+          </m:rPr>
+          <w:rPr>
+            <w:rFonts w:ascii="Cambria Math" w:hAnsi="Cambria Math"/>
+          </w:rPr>
+          <m:t>75</m:t>
+        </m:r>
+      </m:oMath>
+    </w:p>
+    <w:p>
+      <w:pPr>
+        <w:rPr>
+          <w:b/>
+          <w:bCs/>
+        </w:rPr>
+      </w:pPr>
+      <w:r>
+        <w:rPr>
+          <w:b/>
+          <w:bCs/>
+          <w:noProof/>
+        </w:rPr>
+        <w:drawing>
+          <wp:inline distT="0" distB="0" distL="0" distR="0" wp14:anchorId="44D137F8" wp14:editId="3A5A1C50">
+            <wp:extent cx="1801090" cy="1524000"/>
+            <wp:effectExtent l="0" t="0" r="8890" b="0"/>
+            <wp:docPr id="22" name="Picture 22"/>
+            <wp:cNvGraphicFramePr>
+              <a:graphicFrameLocks xmlns:a="http://schemas.openxmlformats.org/drawingml/2006/main" noChangeAspect="1"/>
+            </wp:cNvGraphicFramePr>
+            <a:graphic xmlns:a="http://schemas.openxmlformats.org/drawingml/2006/main">
+              <a:graphicData uri="http://schemas.openxmlformats.org/drawingml/2006/picture">
+                <pic:pic xmlns:pic="http://schemas.openxmlformats.org/drawingml/2006/picture">
+                  <pic:nvPicPr>
+                    <pic:cNvPr id="0" name="Picture 10"/>
+                    <pic:cNvPicPr>
+                      <a:picLocks noChangeAspect="1" noChangeArrowheads="1"/>
+                    </pic:cNvPicPr>
+                  </pic:nvPicPr>
+                  <pic:blipFill>
+                    <a:blip r:embed="rId25" cstate="print">
+                      <a:extLst>
+                        <a:ext uri="{28A0092B-C50C-407E-A947-70E740481C1C}">
+                          <a14:useLocalDpi xmlns:a14="http://schemas.microsoft.com/office/drawing/2010/main" val="0"/>
+                        </a:ext>
+                      </a:extLst>
+                    </a:blip>
+                    <a:srcRect/>
+                    <a:stretch>
+                      <a:fillRect/>
+                    </a:stretch>
+                  </pic:blipFill>
+                  <pic:spPr bwMode="auto">
+                    <a:xfrm>
+                      <a:off x="0" y="0"/>
+                      <a:ext cx="1819920" cy="1539933"/>
+                    </a:xfrm>
+                    <a:prstGeom prst="rect">
+                      <a:avLst/>
+                    </a:prstGeom>
+                    <a:noFill/>
+                    <a:ln>
+                      <a:noFill/>
+                    </a:ln>
+                  </pic:spPr>
+                </pic:pic>
+              </a:graphicData>
+            </a:graphic>
+          </wp:inline>
+        </w:drawing>
+      </w:r>
+      <w:r>
+        <w:rPr>
+          <w:b/>
+          <w:bCs/>
+          <w:noProof/>
+        </w:rPr>
+        <w:drawing>
+          <wp:inline distT="0" distB="0" distL="0" distR="0" wp14:anchorId="3480A459" wp14:editId="583BEA1D">
+            <wp:extent cx="1924050" cy="1539986"/>
+            <wp:effectExtent l="0" t="0" r="0" b="3175"/>
+            <wp:docPr id="24" name="Picture 24"/>
+            <wp:cNvGraphicFramePr>
+              <a:graphicFrameLocks xmlns:a="http://schemas.openxmlformats.org/drawingml/2006/main" noChangeAspect="1"/>
+            </wp:cNvGraphicFramePr>
+            <a:graphic xmlns:a="http://schemas.openxmlformats.org/drawingml/2006/main">
+              <a:graphicData uri="http://schemas.openxmlformats.org/drawingml/2006/picture">
+                <pic:pic xmlns:pic="http://schemas.openxmlformats.org/drawingml/2006/picture">
+                  <pic:nvPicPr>
+                    <pic:cNvPr id="0" name="Picture 12"/>
+                    <pic:cNvPicPr>
+                      <a:picLocks noChangeAspect="1" noChangeArrowheads="1"/>
+                    </pic:cNvPicPr>
+                  </pic:nvPicPr>
+                  <pic:blipFill>
+                    <a:blip r:embed="rId26" cstate="print">
+                      <a:extLst>
+                        <a:ext uri="{28A0092B-C50C-407E-A947-70E740481C1C}">
+                          <a14:useLocalDpi xmlns:a14="http://schemas.microsoft.com/office/drawing/2010/main" val="0"/>
+                        </a:ext>
+                      </a:extLst>
+                    </a:blip>
+                    <a:srcRect/>
+                    <a:stretch>
+                      <a:fillRect/>
+                    </a:stretch>
+                  </pic:blipFill>
+                  <pic:spPr bwMode="auto">
+                    <a:xfrm>
+                      <a:off x="0" y="0"/>
+                      <a:ext cx="1952028" cy="1562380"/>
+                    </a:xfrm>
+                    <a:prstGeom prst="rect">
+                      <a:avLst/>
+                    </a:prstGeom>
+                    <a:noFill/>
+                    <a:ln>
+                      <a:noFill/>
+                    </a:ln>
+                  </pic:spPr>
+                </pic:pic>
+              </a:graphicData>
+            </a:graphic>
+          </wp:inline>
+        </w:drawing>
+      </w:r>
+      <w:r>
+        <w:rPr>
+          <w:b/>
+          <w:bCs/>
+          <w:noProof/>
+        </w:rPr>
+        <w:drawing>
+          <wp:inline distT="0" distB="0" distL="0" distR="0" wp14:anchorId="454B62AC" wp14:editId="5EAEF173">
+            <wp:extent cx="1892300" cy="1523607"/>
+            <wp:effectExtent l="0" t="0" r="0" b="635"/>
+            <wp:docPr id="25" name="Picture 25"/>
+            <wp:cNvGraphicFramePr>
+              <a:graphicFrameLocks xmlns:a="http://schemas.openxmlformats.org/drawingml/2006/main" noChangeAspect="1"/>
+            </wp:cNvGraphicFramePr>
+            <a:graphic xmlns:a="http://schemas.openxmlformats.org/drawingml/2006/main">
+              <a:graphicData uri="http://schemas.openxmlformats.org/drawingml/2006/picture">
+                <pic:pic xmlns:pic="http://schemas.openxmlformats.org/drawingml/2006/picture">
+                  <pic:nvPicPr>
+                    <pic:cNvPr id="0" name="Picture 13"/>
+                    <pic:cNvPicPr>
+                      <a:picLocks noChangeAspect="1" noChangeArrowheads="1"/>
+                    </pic:cNvPicPr>
+                  </pic:nvPicPr>
+                  <pic:blipFill>
+                    <a:blip r:embed="rId27" cstate="print">
+                      <a:extLst>
+                        <a:ext uri="{28A0092B-C50C-407E-A947-70E740481C1C}">
+                          <a14:useLocalDpi xmlns:a14="http://schemas.microsoft.com/office/drawing/2010/main" val="0"/>
+                        </a:ext>
+                      </a:extLst>
+                    </a:blip>
+                    <a:srcRect/>
+                    <a:stretch>
+                      <a:fillRect/>
+                    </a:stretch>
+                  </pic:blipFill>
+                  <pic:spPr bwMode="auto">
+                    <a:xfrm>
+                      <a:off x="0" y="0"/>
+                      <a:ext cx="1904442" cy="1533384"/>
+                    </a:xfrm>
+                    <a:prstGeom prst="rect">
+                      <a:avLst/>
+                    </a:prstGeom>
+                    <a:noFill/>
+                    <a:ln>
+                      <a:noFill/>
+                    </a:ln>
+                  </pic:spPr>
+                </pic:pic>
+              </a:graphicData>
+            </a:graphic>
+          </wp:inline>
+        </w:drawing>
+      </w:r>
+    </w:p>
+    <w:p>
+      <w:pPr>
+        <w:jc w:val="center"/>
+        <w:rPr>
+          <w:b/>
+          <w:bCs/>
+        </w:rPr>
+      </w:pPr>
+      <w:r>
+        <w:rPr>
+          <w:i/>
+          <w:iCs/>
+        </w:rPr>
+        <w:t>Figure 8.</w:t>
+      </w:r>
+      <w:r>
+        <w:rPr>
+          <w:rFonts w:eastAsiaTheme="minorEastAsia"/>
+          <w:i/>
+          <w:iCs/>
+        </w:rPr>
+        <w:t xml:space="preserve"> </w:t>
+      </w:r>
+      <w:r>
+        <w:rPr>
+          <w:rFonts w:eastAsiaTheme="minorEastAsia"/>
+          <w:i/>
+          <w:iCs/>
+        </w:rPr>
+        <w:t>Result</w:t>
+      </w:r>
+      <w:r>
+        <w:rPr>
+          <w:rFonts w:eastAsiaTheme="minorEastAsia"/>
+          <w:i/>
+          <w:iCs/>
+        </w:rPr>
+        <w:t xml:space="preserve"> of iterating on various values of </w:t>
+      </w:r>
+      <m:oMath>
+        <m:r>
+          <w:rPr>
+            <w:rFonts w:ascii="Cambria Math" w:eastAsiaTheme="minorEastAsia" w:hAnsi="Cambria Math"/>
+          </w:rPr>
+          <m:t>α</m:t>
+        </m:r>
+      </m:oMath>
+      <w:r>
+        <w:rPr>
+          <w:rFonts w:eastAsiaTheme="minorEastAsia"/>
+          <w:i/>
+          <w:iCs/>
+        </w:rPr>
+        <w:t xml:space="preserve"> </w:t>
+      </w:r>
+      <w:r>
+        <w:rPr>
+          <w:rFonts w:eastAsiaTheme="minorEastAsia"/>
+          <w:i/>
+          <w:iCs/>
+        </w:rPr>
+        <w:t>between 0 and 2</w:t>
+      </w:r>
+      <w:r>
+        <w:rPr>
+          <w:rFonts w:eastAsiaTheme="minorEastAsia"/>
+          <w:i/>
+          <w:iCs/>
+        </w:rPr>
+        <w:t>,</w:t>
+      </w:r>
+      <w:r>
+        <w:rPr>
+          <w:rFonts w:eastAsiaTheme="minorEastAsia"/>
+          <w:i/>
+          <w:iCs/>
+        </w:rPr>
+        <w:t xml:space="preserve"> and various values of </w:t>
+      </w:r>
+      <m:oMath>
+        <m:r>
+          <w:rPr>
+            <w:rFonts w:ascii="Cambria Math" w:eastAsiaTheme="minorEastAsia" w:hAnsi="Cambria Math"/>
+          </w:rPr>
+          <m:t>σ</m:t>
+        </m:r>
+      </m:oMath>
+      <w:r>
+        <w:rPr>
+          <w:rFonts w:eastAsiaTheme="minorEastAsia"/>
+          <w:i/>
+          <w:iCs/>
+        </w:rPr>
+        <w:t xml:space="preserve"> </w:t>
+      </w:r>
+      <w:r>
+        <w:rPr>
+          <w:rFonts w:eastAsiaTheme="minorEastAsia"/>
+          <w:i/>
+          <w:iCs/>
+        </w:rPr>
+        <w:t xml:space="preserve">where X axis is value of </w:t>
+      </w:r>
+      <m:oMath>
+        <m:r>
+          <w:rPr>
+            <w:rFonts w:ascii="Cambria Math" w:eastAsiaTheme="minorEastAsia" w:hAnsi="Cambria Math"/>
+          </w:rPr>
+          <m:t>α</m:t>
+        </m:r>
+      </m:oMath>
+      <w:r>
+        <w:rPr>
+          <w:rFonts w:eastAsiaTheme="minorEastAsia"/>
+          <w:i/>
+          <w:iCs/>
+        </w:rPr>
+        <w:t xml:space="preserve"> used, and Y axis is the improvement in PSNR (in dB) compared to K-SVD as before, for gain 1.16</w:t>
+      </w:r>
+      <w:r>
+        <w:rPr>
+          <w:rFonts w:eastAsiaTheme="minorEastAsia"/>
+          <w:i/>
+          <w:iCs/>
+        </w:rPr>
+        <w:t>, for:  a)Barbara, b)Fingerprint, c) Average for 6 test images.</w:t>
+      </w:r>
+    </w:p>
+    <w:p>
+      <w:pPr>
+        <w:rPr>
+          <w:rFonts w:eastAsiaTheme="minorEastAsia"/>
+        </w:rPr>
+      </w:pPr>
+    </w:p>
+    <w:p>
+      <w:pPr>
+        <w:rPr>
+          <w:rFonts w:eastAsiaTheme="minorEastAsia"/>
+        </w:rPr>
+      </w:pPr>
+      <w:r>
+        <w:rPr>
+          <w:rFonts w:eastAsiaTheme="minorEastAsia"/>
+        </w:rPr>
+        <w:t>As a partial conclusion from these experiments, w</w:t>
+      </w:r>
+      <w:r>
+        <w:rPr>
+          <w:rFonts w:eastAsiaTheme="minorEastAsia"/>
+        </w:rPr>
+        <w:t xml:space="preserve">e propose to either select </w:t>
+      </w:r>
+      <m:oMath>
+        <m:r>
+          <w:rPr>
+            <w:rFonts w:ascii="Cambria Math" w:eastAsiaTheme="minorEastAsia" w:hAnsi="Cambria Math"/>
+          </w:rPr>
+          <m:t>α</m:t>
+        </m:r>
+      </m:oMath>
+      <w:r>
+        <w:rPr>
+          <w:rFonts w:eastAsiaTheme="minorEastAsia"/>
+        </w:rPr>
+        <w:t xml:space="preserve"> to be around 0.8</w:t>
+      </w:r>
+      <w:r>
+        <w:rPr>
+          <w:rFonts w:eastAsiaTheme="minorEastAsia"/>
+        </w:rPr>
+        <w:t xml:space="preserve"> (average between 0.6 and 1 as in part c of Figure 8)</w:t>
+      </w:r>
+      <w:r>
+        <w:rPr>
+          <w:rFonts w:eastAsiaTheme="minorEastAsia"/>
+        </w:rPr>
+        <w:t xml:space="preserve"> to get the average benefit, or iterate for several values between </w:t>
+      </w:r>
+      <w:r>
+        <w:rPr>
+          <w:rFonts w:eastAsiaTheme="minorEastAsia"/>
+        </w:rPr>
+        <w:t xml:space="preserve">wider </w:t>
+      </w:r>
+      <w:r>
+        <w:rPr>
+          <w:rFonts w:eastAsiaTheme="minorEastAsia"/>
+        </w:rPr>
+        <w:t>borders and visually select the best result</w:t>
+      </w:r>
+      <w:r>
+        <w:rPr>
+          <w:rFonts w:eastAsiaTheme="minorEastAsia"/>
+        </w:rPr>
+        <w:t xml:space="preserve"> (if it is possible, because we found that the average benefit can be reached is about 0.05 dB,</w:t>
+      </w:r>
+      <w:r>
+        <w:rPr>
+          <w:rFonts w:eastAsiaTheme="minorEastAsia"/>
+        </w:rPr>
+        <w:t xml:space="preserve"> </w:t>
+      </w:r>
+      <w:r>
+        <w:rPr>
+          <w:rFonts w:eastAsiaTheme="minorEastAsia"/>
+        </w:rPr>
+        <w:t>and is hard then to distinguish the best one. B</w:t>
+      </w:r>
+      <w:r>
+        <w:rPr>
+          <w:rFonts w:eastAsiaTheme="minorEastAsia"/>
+        </w:rPr>
+        <w:t>ut</w:t>
+      </w:r>
+      <w:r>
+        <w:rPr>
+          <w:rFonts w:eastAsiaTheme="minorEastAsia"/>
+        </w:rPr>
+        <w:t>,</w:t>
+      </w:r>
+      <w:r>
+        <w:rPr>
+          <w:rFonts w:eastAsiaTheme="minorEastAsia"/>
+        </w:rPr>
+        <w:t xml:space="preserve"> for example</w:t>
+      </w:r>
+      <w:r>
+        <w:rPr>
+          <w:rFonts w:eastAsiaTheme="minorEastAsia"/>
+        </w:rPr>
+        <w:t>,</w:t>
+      </w:r>
+      <w:r>
+        <w:rPr>
+          <w:rFonts w:eastAsiaTheme="minorEastAsia"/>
+        </w:rPr>
+        <w:t xml:space="preserve"> for </w:t>
+      </w:r>
+      <m:oMath>
+        <m:r>
+          <w:rPr>
+            <w:rFonts w:ascii="Cambria Math" w:eastAsiaTheme="minorEastAsia" w:hAnsi="Cambria Math"/>
+          </w:rPr>
+          <m:t>σ=75</m:t>
+        </m:r>
+      </m:oMath>
+      <w:r>
+        <w:rPr>
+          <w:rFonts w:eastAsiaTheme="minorEastAsia"/>
+        </w:rPr>
+        <w:t xml:space="preserve"> in average case the improvement is about 0.1 if we choose </w:t>
+      </w:r>
+      <m:oMath>
+        <m:r>
+          <w:rPr>
+            <w:rFonts w:ascii="Cambria Math" w:eastAsiaTheme="minorEastAsia" w:hAnsi="Cambria Math"/>
+          </w:rPr>
+          <m:t>α=0.6</m:t>
+        </m:r>
+      </m:oMath>
+      <w:r>
+        <w:rPr>
+          <w:rFonts w:eastAsiaTheme="minorEastAsia"/>
+        </w:rPr>
+        <w:t xml:space="preserve"> instead of 1</w:t>
+      </w:r>
+      <w:r>
+        <w:rPr>
+          <w:rFonts w:eastAsiaTheme="minorEastAsia"/>
+        </w:rPr>
+        <w:t>).</w:t>
+      </w:r>
+    </w:p>
+    <w:p>
+      <w:pPr>
+        <w:rPr>
+          <w:b/>
+          <w:bCs/>
+        </w:rPr>
+      </w:pPr>
+    </w:p>
+    <w:p>
+      <w:pPr>
+        <w:rPr>
+          <w:b/>
+          <w:bCs/>
+        </w:rPr>
+      </w:pPr>
+      <w:r>
+        <w:rPr>
+          <w:b/>
+          <w:bCs/>
+        </w:rPr>
         <w:lastRenderedPageBreak/>
+        <w:t>6</w:t>
+      </w:r>
+      <w:r>
+        <w:rPr>
+          <w:b/>
+          <w:bCs/>
+        </w:rPr>
+        <w:t xml:space="preserve"> </w:t>
+      </w:r>
+      <w:r>
+        <w:rPr>
+          <w:b/>
+          <w:bCs/>
+        </w:rPr>
+        <w:t>CONCLUSIONS</w:t>
+      </w:r>
+      <w:r>
+        <w:rPr>
+          <w:b/>
+          <w:bCs/>
+        </w:rPr>
+        <w:t xml:space="preserve"> AND FUTURE DIRECTIONS</w:t>
+      </w:r>
+    </w:p>
+    <w:p>
+      <w:r>
+        <w:rPr>
+          <w:rFonts w:eastAsiaTheme="minorEastAsia"/>
+        </w:rPr>
+        <w:t>In this paper, we summarized the original paper “</w:t>
+      </w:r>
+      <w:r>
+        <w:t>Patch-Disagreement and a Way to Improve K-SVD Denoising</w:t>
+      </w:r>
+      <w:r>
+        <w:rPr>
+          <w:rFonts w:eastAsiaTheme="minorEastAsia"/>
+        </w:rPr>
+        <w:t xml:space="preserve">” by Elad and Romano, added comments to the summary regarding what we learned during the course, implemented the both original K-SVD from </w:t>
+      </w:r>
+      <w:r>
+        <w:t>[5] and “Sharing the disagreement” from original one, tried to do the same experiment as in original paper and get the same result</w:t>
+      </w:r>
+      <w:r>
+        <w:t>, and proposed a small parametrization to the “Sharing the disagreement”.</w:t>
+      </w:r>
+      <w:r>
+        <w:t xml:space="preserve"> We learned a lot as a result and succeeded in both implementing the above algorithms and getting the almost same results as authors of original paper.</w:t>
+      </w:r>
+    </w:p>
+    <w:p>
+      <w:pPr>
+        <w:rPr>
+          <w:rFonts w:eastAsiaTheme="minorEastAsia"/>
+        </w:rPr>
+      </w:pPr>
+      <w:r>
         <w:t xml:space="preserve">We showed that default value of </w:t>
       </w:r>
       <m:oMath>
@@ -14217,15 +15353,7 @@
         <w:t xml:space="preserve"> </w:t>
       </w:r>
       <w:r>
-        <w:t xml:space="preserve">Y. Romano and M. </w:t>
-      </w:r>
-      <w:proofErr w:type="spellStart"/>
-      <w:r>
-        <w:t>Elad</w:t>
-      </w:r>
-      <w:proofErr w:type="spellEnd"/>
-      <w:r>
-        <w:t>, Patch-Disagreement and a Way to Improve K-SVD Denoising, ICASSP, Brisbane, Australia, April 19-24, 2015.</w:t>
+        <w:t>Y. Romano and M. Elad, Patch-Disagreement and a Way to Improve K-SVD Denoising, ICASSP, Brisbane, Australia, April 19-24, 2015.</w:t>
       </w:r>
     </w:p>
     <w:p>
@@ -14233,23 +15361,7 @@
         <w:t xml:space="preserve">[2] </w:t>
       </w:r>
       <w:r>
-        <w:t xml:space="preserve">Le Hou, Dimitris Samaras, Tahsin M. </w:t>
-      </w:r>
-      <w:proofErr w:type="spellStart"/>
-      <w:r>
-        <w:t>Kurc</w:t>
-      </w:r>
-      <w:proofErr w:type="spellEnd"/>
-      <w:r>
-        <w:t xml:space="preserve">, Yi Gao, James E. Davis, Joel H. </w:t>
-      </w:r>
-      <w:proofErr w:type="spellStart"/>
-      <w:r>
-        <w:t>Saltz</w:t>
-      </w:r>
-      <w:proofErr w:type="spellEnd"/>
-      <w:r>
-        <w:t>; The IEEE Conference on Computer Vision and Pattern Recognition (CVPR), 2016, pp. 2424-2433</w:t>
+        <w:t>Le Hou, Dimitris Samaras, Tahsin M. Kurc, Yi Gao, James E. Davis, Joel H. Saltz; The IEEE Conference on Computer Vision and Pattern Recognition (CVPR), 2016, pp. 2424-2433</w:t>
       </w:r>
     </w:p>
     <w:p>
@@ -14265,44 +15377,7 @@
         <w:t>[4] Patch-Based Image Inpainting with Generative Adversarial Networks</w:t>
       </w:r>
       <w:r>
-        <w:t xml:space="preserve">, </w:t>
-      </w:r>
-      <w:proofErr w:type="spellStart"/>
-      <w:r>
-        <w:t>Ugur</w:t>
-      </w:r>
-      <w:proofErr w:type="spellEnd"/>
-      <w:r>
-        <w:t xml:space="preserve"> Demir, </w:t>
-      </w:r>
-      <w:proofErr w:type="spellStart"/>
-      <w:r>
-        <w:t>Gözde</w:t>
-      </w:r>
-      <w:proofErr w:type="spellEnd"/>
-      <w:r>
-        <w:t xml:space="preserve"> B. </w:t>
-      </w:r>
-      <w:proofErr w:type="spellStart"/>
-      <w:proofErr w:type="gramStart"/>
-      <w:r>
-        <w:t>Ünal</w:t>
-      </w:r>
-      <w:proofErr w:type="spellEnd"/>
-      <w:r>
-        <w:t xml:space="preserve"> ,</w:t>
-      </w:r>
-      <w:proofErr w:type="gramEnd"/>
-      <w:r>
-        <w:t xml:space="preserve"> </w:t>
-      </w:r>
-      <w:proofErr w:type="spellStart"/>
-      <w:r>
-        <w:t>ArXiv</w:t>
-      </w:r>
-      <w:proofErr w:type="spellEnd"/>
-      <w:r>
-        <w:t xml:space="preserve"> 2018</w:t>
+        <w:t>, Ugur Demir, Gözde B. Ünal , ArXiv 2018</w:t>
       </w:r>
     </w:p>
     <w:p>
@@ -14310,81 +15385,17 @@
         <w:t xml:space="preserve">[5] </w:t>
       </w:r>
       <w:r>
-        <w:t xml:space="preserve">M. </w:t>
-      </w:r>
-      <w:proofErr w:type="spellStart"/>
-      <w:r>
-        <w:t>Aharon</w:t>
-      </w:r>
-      <w:proofErr w:type="spellEnd"/>
-      <w:r>
-        <w:t xml:space="preserve">, M. </w:t>
-      </w:r>
-      <w:proofErr w:type="spellStart"/>
-      <w:r>
-        <w:t>Elad</w:t>
-      </w:r>
-      <w:proofErr w:type="spellEnd"/>
-      <w:r>
-        <w:t xml:space="preserve">, and A.M. </w:t>
-      </w:r>
-      <w:proofErr w:type="spellStart"/>
-      <w:r>
-        <w:t>Bruckstein</w:t>
-      </w:r>
-      <w:proofErr w:type="spellEnd"/>
-      <w:r>
-        <w:t>, The K-SVD Algorithm, Proceedings of SPARSE05, Rennes, France, November 2005.</w:t>
+        <w:t>M. Aharon, M. Elad, and A.M. Bruckstein, The K-SVD Algorithm, Proceedings of SPARSE05, Rennes, France, November 2005.</w:t>
       </w:r>
     </w:p>
     <w:p>
       <w:r>
-        <w:t xml:space="preserve">[6] Y. Romano and M. </w:t>
-      </w:r>
-      <w:proofErr w:type="spellStart"/>
-      <w:r>
-        <w:t>Elad</w:t>
-      </w:r>
-      <w:proofErr w:type="spellEnd"/>
-      <w:r>
-        <w:t>, “Improving K-SVD denoising by post-processing its method-noise,” in IEEE Int. Conf. on Image Proc., Sept 2013, pp. 435–439.</w:t>
+        <w:t>[6] Y. Romano and M. Elad, “Improving K-SVD denoising by post-processing its method-noise,” in IEEE Int. Conf. on Image Proc., Sept 2013, pp. 435–439.</w:t>
       </w:r>
     </w:p>
     <w:p>
       <w:r>
-        <w:t xml:space="preserve">[7] J. </w:t>
-      </w:r>
-      <w:proofErr w:type="spellStart"/>
-      <w:r>
-        <w:t>Sulam</w:t>
-      </w:r>
-      <w:proofErr w:type="spellEnd"/>
-      <w:r>
-        <w:t xml:space="preserve"> and M. </w:t>
-      </w:r>
-      <w:proofErr w:type="spellStart"/>
-      <w:r>
-        <w:t>Elad</w:t>
-      </w:r>
-      <w:proofErr w:type="spellEnd"/>
-      <w:r>
-        <w:t xml:space="preserve">, “Expected patch log likelihood with a sparse prior,” in submitted to </w:t>
-      </w:r>
-      <w:proofErr w:type="spellStart"/>
-      <w:r>
-        <w:t>EnergyMinimization</w:t>
-      </w:r>
-      <w:proofErr w:type="spellEnd"/>
-      <w:r>
-        <w:t xml:space="preserve">-Methods workshop, Hong-Kong, January </w:t>
-      </w:r>
-      <w:proofErr w:type="gramStart"/>
-      <w:r>
-        <w:t>13-16</w:t>
-      </w:r>
-      <w:proofErr w:type="gramEnd"/>
-      <w:r>
-        <w:t xml:space="preserve"> 2015. </w:t>
+        <w:t xml:space="preserve">[7] J. Sulam and M. Elad, “Expected patch log likelihood with a sparse prior,” in submitted to EnergyMinimization-Methods workshop, Hong-Kong, January 13-16 2015. </w:t>
       </w:r>
     </w:p>
     <w:p>
@@ -14397,33 +15408,7 @@
         <w:t xml:space="preserve">[9] </w:t>
       </w:r>
       <w:r>
-        <w:t xml:space="preserve">SOS Boosting for Image Deblurring Algorithms, </w:t>
-      </w:r>
-      <w:proofErr w:type="spellStart"/>
-      <w:proofErr w:type="gramStart"/>
-      <w:r>
-        <w:t>M.Elad</w:t>
-      </w:r>
-      <w:proofErr w:type="spellEnd"/>
-      <w:proofErr w:type="gramEnd"/>
-      <w:r>
-        <w:t xml:space="preserve">, </w:t>
-      </w:r>
-      <w:proofErr w:type="spellStart"/>
-      <w:r>
-        <w:t>Y.Romano</w:t>
-      </w:r>
-      <w:proofErr w:type="spellEnd"/>
-      <w:r>
-        <w:t xml:space="preserve">, </w:t>
-      </w:r>
-      <w:proofErr w:type="spellStart"/>
-      <w:r>
-        <w:t>S.Peled</w:t>
-      </w:r>
-      <w:proofErr w:type="spellEnd"/>
-      <w:r>
-        <w:t>, 2018</w:t>
+        <w:t>SOS Boosting for Image Deblurring Algorithms, M.Elad, Y.Romano, S.Peled, 2018</w:t>
       </w:r>
       <w:r>
         <w:t>.</w:t>
@@ -15646,18 +16631,18 @@
     <w:lsdException w:name="Smart Link" w:semiHidden="1" w:unhideWhenUsed="1"/>
     <w:lsdException w:name="Smart Link Error" w:semiHidden="1" w:unhideWhenUsed="1"/>
   </w:latentStyles>
-  <w:style w:type="paragraph" w:default="1" w:styleId="a">
+  <w:style w:type="paragraph" w:default="1" w:styleId="Normal">
     <w:name w:val="Normal"/>
     <w:qFormat/>
     <w:rsid w:val="004963CB"/>
   </w:style>
-  <w:style w:type="character" w:default="1" w:styleId="a0">
+  <w:style w:type="character" w:default="1" w:styleId="DefaultParagraphFont">
     <w:name w:val="Default Paragraph Font"/>
     <w:uiPriority w:val="1"/>
     <w:semiHidden/>
     <w:unhideWhenUsed/>
   </w:style>
-  <w:style w:type="table" w:default="1" w:styleId="a1">
+  <w:style w:type="table" w:default="1" w:styleId="TableNormal">
     <w:name w:val="Normal Table"/>
     <w:uiPriority w:val="99"/>
     <w:semiHidden/>
@@ -15672,17 +16657,17 @@
       </w:tblCellMar>
     </w:tblPr>
   </w:style>
-  <w:style w:type="numbering" w:default="1" w:styleId="a2">
+  <w:style w:type="numbering" w:default="1" w:styleId="NoList">
     <w:name w:val="No List"/>
     <w:uiPriority w:val="99"/>
     <w:semiHidden/>
     <w:unhideWhenUsed/>
   </w:style>
-  <w:style w:type="paragraph" w:styleId="a3">
+  <w:style w:type="paragraph" w:styleId="Title">
     <w:name w:val="Title"/>
-    <w:basedOn w:val="a"/>
-    <w:next w:val="a"/>
-    <w:link w:val="a4"/>
+    <w:basedOn w:val="Normal"/>
+    <w:next w:val="Normal"/>
+    <w:link w:val="TitleChar"/>
     <w:uiPriority w:val="10"/>
     <w:qFormat/>
     <w:rsid w:val="004963CB"/>
@@ -15698,10 +16683,10 @@
       <w:szCs w:val="56"/>
     </w:rPr>
   </w:style>
-  <w:style w:type="character" w:customStyle="1" w:styleId="a4">
-    <w:name w:val="כותרת טקסט תו"/>
-    <w:basedOn w:val="a0"/>
-    <w:link w:val="a3"/>
+  <w:style w:type="character" w:customStyle="1" w:styleId="TitleChar">
+    <w:name w:val="Title Char"/>
+    <w:basedOn w:val="DefaultParagraphFont"/>
+    <w:link w:val="Title"/>
     <w:uiPriority w:val="10"/>
     <w:rsid w:val="004963CB"/>
     <w:rPr>
@@ -15712,9 +16697,9 @@
       <w:szCs w:val="56"/>
     </w:rPr>
   </w:style>
-  <w:style w:type="character" w:styleId="a5">
+  <w:style w:type="character" w:styleId="SubtleEmphasis">
     <w:name w:val="Subtle Emphasis"/>
-    <w:basedOn w:val="a0"/>
+    <w:basedOn w:val="DefaultParagraphFont"/>
     <w:uiPriority w:val="19"/>
     <w:qFormat/>
     <w:rsid w:val="004963CB"/>
@@ -15726,7 +16711,7 @@
   </w:style>
   <w:style w:type="character" w:styleId="Hyperlink">
     <w:name w:val="Hyperlink"/>
-    <w:basedOn w:val="a0"/>
+    <w:basedOn w:val="DefaultParagraphFont"/>
     <w:uiPriority w:val="99"/>
     <w:unhideWhenUsed/>
     <w:rsid w:val="004963CB"/>
@@ -15735,9 +16720,9 @@
       <w:u w:val="single"/>
     </w:rPr>
   </w:style>
-  <w:style w:type="character" w:styleId="a6">
+  <w:style w:type="character" w:styleId="IntenseEmphasis">
     <w:name w:val="Intense Emphasis"/>
-    <w:basedOn w:val="a0"/>
+    <w:basedOn w:val="DefaultParagraphFont"/>
     <w:uiPriority w:val="21"/>
     <w:qFormat/>
     <w:rsid w:val="004963CB"/>
@@ -15747,11 +16732,11 @@
       <w:color w:val="4472C4" w:themeColor="accent1"/>
     </w:rPr>
   </w:style>
-  <w:style w:type="paragraph" w:styleId="a7">
+  <w:style w:type="paragraph" w:styleId="Subtitle">
     <w:name w:val="Subtitle"/>
-    <w:basedOn w:val="a"/>
-    <w:next w:val="a"/>
-    <w:link w:val="a8"/>
+    <w:basedOn w:val="Normal"/>
+    <w:next w:val="Normal"/>
+    <w:link w:val="SubtitleChar"/>
     <w:uiPriority w:val="11"/>
     <w:qFormat/>
     <w:rsid w:val="004963CB"/>
@@ -15766,10 +16751,10 @@
       <w:spacing w:val="15"/>
     </w:rPr>
   </w:style>
-  <w:style w:type="character" w:customStyle="1" w:styleId="a8">
-    <w:name w:val="כותרת משנה תו"/>
-    <w:basedOn w:val="a0"/>
-    <w:link w:val="a7"/>
+  <w:style w:type="character" w:customStyle="1" w:styleId="SubtitleChar">
+    <w:name w:val="Subtitle Char"/>
+    <w:basedOn w:val="DefaultParagraphFont"/>
+    <w:link w:val="Subtitle"/>
     <w:uiPriority w:val="11"/>
     <w:rsid w:val="004963CB"/>
     <w:rPr>
@@ -15778,9 +16763,9 @@
       <w:spacing w:val="15"/>
     </w:rPr>
   </w:style>
-  <w:style w:type="paragraph" w:styleId="a9">
+  <w:style w:type="paragraph" w:styleId="ListParagraph">
     <w:name w:val="List Paragraph"/>
-    <w:basedOn w:val="a"/>
+    <w:basedOn w:val="Normal"/>
     <w:uiPriority w:val="34"/>
     <w:qFormat/>
     <w:rsid w:val="00AF479F"/>
@@ -15789,9 +16774,9 @@
       <w:contextualSpacing/>
     </w:pPr>
   </w:style>
-  <w:style w:type="character" w:styleId="aa">
+  <w:style w:type="character" w:styleId="PlaceholderText">
     <w:name w:val="Placeholder Text"/>
-    <w:basedOn w:val="a0"/>
+    <w:basedOn w:val="DefaultParagraphFont"/>
     <w:uiPriority w:val="99"/>
     <w:semiHidden/>
     <w:rsid w:val="00C0615E"/>
@@ -15799,9 +16784,9 @@
       <w:color w:val="808080"/>
     </w:rPr>
   </w:style>
-  <w:style w:type="table" w:styleId="ab">
+  <w:style w:type="table" w:styleId="TableGrid">
     <w:name w:val="Table Grid"/>
-    <w:basedOn w:val="a1"/>
+    <w:basedOn w:val="TableNormal"/>
     <w:uiPriority w:val="39"/>
     <w:rsid w:val="00C96FDB"/>
     <w:pPr>
@@ -16121,7 +17106,7 @@
 </file>
 
 <file path=customXml/itemProps1.xml><?xml version="1.0" encoding="utf-8"?>
-<ds:datastoreItem xmlns:ds="http://schemas.openxmlformats.org/officeDocument/2006/customXml" ds:itemID="{CFA2C32B-C31F-47A7-A822-6983363D45DC}">
+<ds:datastoreItem xmlns:ds="http://schemas.openxmlformats.org/officeDocument/2006/customXml" ds:itemID="{DEDA75B7-56FD-4F62-A2D3-5551D3174AFC}">
   <ds:schemaRefs>
     <ds:schemaRef ds:uri="http://schemas.openxmlformats.org/officeDocument/2006/bibliography"/>
   </ds:schemaRefs>

</xml_diff>